<commit_message>
Documentation and refactoring code
</commit_message>
<xml_diff>
--- a/Dokumentacija.docx
+++ b/Dokumentacija.docx
@@ -22,6 +22,9 @@
         <w:t>Tehnička škola Čakovec</w:t>
       </w:r>
       <w:r>
+        <w:rPr>
+          <w:noProof/>
+        </w:rPr>
         <w:drawing>
           <wp:anchor distT="57150" distB="57150" distL="57150" distR="57150" simplePos="0" relativeHeight="251659264" behindDoc="0" locked="0" layoutInCell="1" hidden="0" allowOverlap="1" wp14:anchorId="76E9AB15" wp14:editId="7D554B32">
             <wp:simplePos x="0" y="0"/>
@@ -303,75 +306,56 @@
           <w:sz w:val="24"/>
           <w:szCs w:val="24"/>
         </w:rPr>
-        <w:t xml:space="preserve">       Toni Polanec, 4.RT</w:t>
-      </w:r>
-    </w:p>
-    <w:p>
-      <w:pPr>
+        <w:t xml:space="preserve">       Toni </w:t>
+      </w:r>
+      <w:proofErr w:type="spellStart"/>
+      <w:r>
         <w:rPr>
           <w:rFonts w:ascii="Times New Roman" w:eastAsia="Times New Roman" w:hAnsi="Times New Roman" w:cs="Times New Roman"/>
           <w:b/>
-        </w:rPr>
-      </w:pPr>
-    </w:p>
-    <w:p>
-      <w:pPr>
-        <w:jc w:val="center"/>
+          <w:sz w:val="24"/>
+          <w:szCs w:val="24"/>
+        </w:rPr>
+        <w:t>Polanec</w:t>
+      </w:r>
+      <w:proofErr w:type="spellEnd"/>
+      <w:r>
         <w:rPr>
           <w:rFonts w:ascii="Times New Roman" w:eastAsia="Times New Roman" w:hAnsi="Times New Roman" w:cs="Times New Roman"/>
           <w:b/>
           <w:sz w:val="24"/>
           <w:szCs w:val="24"/>
         </w:rPr>
-      </w:pPr>
-      <w:r>
+        <w:t>, 4.RT</w:t>
+      </w:r>
+    </w:p>
+    <w:p>
+      <w:pPr>
         <w:rPr>
           <w:rFonts w:ascii="Times New Roman" w:eastAsia="Times New Roman" w:hAnsi="Times New Roman" w:cs="Times New Roman"/>
           <w:b/>
-          <w:sz w:val="24"/>
-          <w:szCs w:val="24"/>
-        </w:rPr>
-        <w:t>Čakovec, svibanj 2020.</w:t>
-      </w:r>
-    </w:p>
-    <w:p>
-      <w:pPr>
-        <w:rPr>
-          <w:rFonts w:ascii="Arial" w:eastAsia="Times New Roman" w:hAnsi="Arial" w:cs="Arial"/>
-          <w:bCs/>
-          <w:sz w:val="24"/>
-          <w:szCs w:val="24"/>
-        </w:rPr>
-      </w:pPr>
-      <w:r>
+        </w:rPr>
+      </w:pPr>
+    </w:p>
+    <w:p>
+      <w:pPr>
+        <w:jc w:val="center"/>
         <w:rPr>
           <w:rFonts w:ascii="Times New Roman" w:eastAsia="Times New Roman" w:hAnsi="Times New Roman" w:cs="Times New Roman"/>
           <w:b/>
           <w:sz w:val="24"/>
           <w:szCs w:val="24"/>
         </w:rPr>
-        <w:br w:type="page"/>
-      </w:r>
-      <w:r>
-        <w:rPr>
-          <w:rFonts w:ascii="Arial" w:eastAsia="Times New Roman" w:hAnsi="Arial" w:cs="Arial"/>
-          <w:bCs/>
-          <w:sz w:val="24"/>
-          <w:szCs w:val="24"/>
-        </w:rPr>
-        <w:lastRenderedPageBreak/>
-        <w:t>Prazna stranica</w:t>
-      </w:r>
-    </w:p>
-    <w:p>
-      <w:pPr>
-        <w:rPr>
-          <w:rFonts w:ascii="Arial" w:eastAsia="Times New Roman" w:hAnsi="Arial" w:cs="Arial"/>
-          <w:bCs/>
-          <w:sz w:val="24"/>
-          <w:szCs w:val="24"/>
-        </w:rPr>
-      </w:pPr>
+      </w:pPr>
+      <w:r>
+        <w:rPr>
+          <w:rFonts w:ascii="Times New Roman" w:eastAsia="Times New Roman" w:hAnsi="Times New Roman" w:cs="Times New Roman"/>
+          <w:b/>
+          <w:sz w:val="24"/>
+          <w:szCs w:val="24"/>
+        </w:rPr>
+        <w:t>Čakovec, svibanj 2020.</w:t>
+      </w:r>
       <w:r>
         <w:rPr>
           <w:rFonts w:ascii="Arial" w:eastAsia="Times New Roman" w:hAnsi="Arial" w:cs="Arial"/>
@@ -400,45 +384,6 @@
         </w:rPr>
         <w:lastRenderedPageBreak/>
         <w:t>Tekst zadatka</w:t>
-      </w:r>
-    </w:p>
-    <w:p>
-      <w:pPr>
-        <w:rPr>
-          <w:rFonts w:ascii="Arial" w:eastAsia="Times New Roman" w:hAnsi="Arial" w:cs="Arial"/>
-          <w:bCs/>
-          <w:sz w:val="24"/>
-          <w:szCs w:val="24"/>
-        </w:rPr>
-      </w:pPr>
-      <w:r>
-        <w:rPr>
-          <w:rFonts w:ascii="Arial" w:eastAsia="Times New Roman" w:hAnsi="Arial" w:cs="Arial"/>
-          <w:bCs/>
-          <w:sz w:val="24"/>
-          <w:szCs w:val="24"/>
-        </w:rPr>
-        <w:br w:type="page"/>
-      </w:r>
-    </w:p>
-    <w:p>
-      <w:pPr>
-        <w:rPr>
-          <w:rFonts w:ascii="Arial" w:eastAsia="Times New Roman" w:hAnsi="Arial" w:cs="Arial"/>
-          <w:bCs/>
-          <w:sz w:val="28"/>
-          <w:szCs w:val="28"/>
-        </w:rPr>
-      </w:pPr>
-      <w:r>
-        <w:rPr>
-          <w:rFonts w:ascii="Arial" w:eastAsia="Times New Roman" w:hAnsi="Arial" w:cs="Arial"/>
-          <w:bCs/>
-          <w:sz w:val="28"/>
-          <w:szCs w:val="28"/>
-        </w:rPr>
-        <w:lastRenderedPageBreak/>
-        <w:t>Zahvala ?</w:t>
       </w:r>
     </w:p>
     <w:p>
@@ -621,7 +566,7 @@
           <w:sz w:val="24"/>
           <w:szCs w:val="24"/>
         </w:rPr>
-        <w:t>Vidokrug auta</w:t>
+        <w:t>Kreator staza</w:t>
       </w:r>
     </w:p>
     <w:p>
@@ -645,6 +590,30 @@
           <w:sz w:val="24"/>
           <w:szCs w:val="24"/>
         </w:rPr>
+        <w:t>Vidokrug auta</w:t>
+      </w:r>
+    </w:p>
+    <w:p>
+      <w:pPr>
+        <w:pStyle w:val="Odlomakpopisa"/>
+        <w:numPr>
+          <w:ilvl w:val="2"/>
+          <w:numId w:val="4"/>
+        </w:numPr>
+        <w:rPr>
+          <w:rFonts w:ascii="Arial" w:eastAsia="Times New Roman" w:hAnsi="Arial" w:cs="Arial"/>
+          <w:bCs/>
+          <w:sz w:val="24"/>
+          <w:szCs w:val="24"/>
+        </w:rPr>
+      </w:pPr>
+      <w:r>
+        <w:rPr>
+          <w:rFonts w:ascii="Arial" w:eastAsia="Times New Roman" w:hAnsi="Arial" w:cs="Arial"/>
+          <w:bCs/>
+          <w:sz w:val="24"/>
+          <w:szCs w:val="24"/>
+        </w:rPr>
         <w:t>Stanja</w:t>
       </w:r>
       <w:r>
@@ -774,7 +743,7 @@
           <w:sz w:val="24"/>
           <w:szCs w:val="24"/>
         </w:rPr>
-        <w:t>Kreator staza</w:t>
+        <w:t>Zaključak</w:t>
       </w:r>
     </w:p>
     <w:p>
@@ -798,7 +767,7 @@
           <w:sz w:val="24"/>
           <w:szCs w:val="24"/>
         </w:rPr>
-        <w:t>Zaključak</w:t>
+        <w:t>Bibliografija</w:t>
       </w:r>
     </w:p>
     <w:p>
@@ -822,7 +791,7 @@
           <w:sz w:val="24"/>
           <w:szCs w:val="24"/>
         </w:rPr>
-        <w:t>Bibliografija</w:t>
+        <w:t>Popis slika</w:t>
       </w:r>
     </w:p>
     <w:p>
@@ -846,30 +815,6 @@
           <w:sz w:val="24"/>
           <w:szCs w:val="24"/>
         </w:rPr>
-        <w:t>Popis slika</w:t>
-      </w:r>
-    </w:p>
-    <w:p>
-      <w:pPr>
-        <w:pStyle w:val="Odlomakpopisa"/>
-        <w:numPr>
-          <w:ilvl w:val="0"/>
-          <w:numId w:val="4"/>
-        </w:numPr>
-        <w:rPr>
-          <w:rFonts w:ascii="Arial" w:eastAsia="Times New Roman" w:hAnsi="Arial" w:cs="Arial"/>
-          <w:bCs/>
-          <w:sz w:val="24"/>
-          <w:szCs w:val="24"/>
-        </w:rPr>
-      </w:pPr>
-      <w:r>
-        <w:rPr>
-          <w:rFonts w:ascii="Arial" w:eastAsia="Times New Roman" w:hAnsi="Arial" w:cs="Arial"/>
-          <w:bCs/>
-          <w:sz w:val="24"/>
-          <w:szCs w:val="24"/>
-        </w:rPr>
         <w:t>Dodaci</w:t>
       </w:r>
     </w:p>
@@ -877,76 +822,7 @@
       <w:pPr>
         <w:rPr>
           <w:rFonts w:ascii="Arial" w:eastAsia="Times New Roman" w:hAnsi="Arial" w:cs="Arial"/>
-          <w:bCs/>
-          <w:sz w:val="24"/>
-          <w:szCs w:val="24"/>
-        </w:rPr>
-      </w:pPr>
-    </w:p>
-    <w:p>
-      <w:pPr>
-        <w:rPr>
-          <w:rFonts w:ascii="Arial" w:eastAsia="Times New Roman" w:hAnsi="Arial" w:cs="Arial"/>
-          <w:bCs/>
-          <w:sz w:val="24"/>
-          <w:szCs w:val="24"/>
-        </w:rPr>
-      </w:pPr>
-    </w:p>
-    <w:p>
-      <w:pPr>
-        <w:rPr>
-          <w:rFonts w:ascii="Arial" w:eastAsia="Times New Roman" w:hAnsi="Arial" w:cs="Arial"/>
-          <w:bCs/>
-          <w:sz w:val="24"/>
-          <w:szCs w:val="24"/>
-        </w:rPr>
-      </w:pPr>
-    </w:p>
-    <w:p>
-      <w:pPr>
-        <w:rPr>
-          <w:rFonts w:ascii="Arial" w:eastAsia="Times New Roman" w:hAnsi="Arial" w:cs="Arial"/>
           <w:b/>
-          <w:sz w:val="24"/>
-          <w:szCs w:val="24"/>
-        </w:rPr>
-      </w:pPr>
-      <w:r>
-        <w:rPr>
-          <w:rFonts w:ascii="Arial" w:eastAsia="Times New Roman" w:hAnsi="Arial" w:cs="Arial"/>
-          <w:b/>
-          <w:sz w:val="24"/>
-          <w:szCs w:val="24"/>
-        </w:rPr>
-        <w:br w:type="page"/>
-      </w:r>
-    </w:p>
-    <w:p>
-      <w:pPr>
-        <w:rPr>
-          <w:rFonts w:ascii="Arial" w:eastAsia="Times New Roman" w:hAnsi="Arial" w:cs="Arial"/>
-          <w:bCs/>
-          <w:sz w:val="24"/>
-          <w:szCs w:val="24"/>
-        </w:rPr>
-      </w:pPr>
-      <w:r>
-        <w:rPr>
-          <w:rFonts w:ascii="Arial" w:eastAsia="Times New Roman" w:hAnsi="Arial" w:cs="Arial"/>
-          <w:bCs/>
-          <w:sz w:val="24"/>
-          <w:szCs w:val="24"/>
-        </w:rPr>
-        <w:lastRenderedPageBreak/>
-        <w:t>Prazna stranica</w:t>
-      </w:r>
-    </w:p>
-    <w:p>
-      <w:pPr>
-        <w:rPr>
-          <w:rFonts w:ascii="Arial" w:eastAsia="Times New Roman" w:hAnsi="Arial" w:cs="Arial"/>
-          <w:bCs/>
           <w:sz w:val="24"/>
           <w:szCs w:val="24"/>
         </w:rPr>
@@ -1068,7 +944,27 @@
           <w:sz w:val="24"/>
           <w:szCs w:val="24"/>
         </w:rPr>
-        <w:t>mplementiranje osnovnih funkcionalnosti autića (ubrzavanje, kočenje, skretanje), pregled okoline iz njihove perspektive (5 senzora koji gledaju unaprijed) i na kraju njihova interakcija s stazom (dolazak do checkpoint-a, sudaranje s zidom, prolazak cilja).</w:t>
+        <w:t xml:space="preserve">mplementiranje osnovnih funkcionalnosti autića (ubrzavanje, kočenje, skretanje), pregled okoline iz njihove perspektive (5 senzora koji gledaju unaprijed) i na kraju njihova interakcija s stazom (dolazak do </w:t>
+      </w:r>
+      <w:proofErr w:type="spellStart"/>
+      <w:r>
+        <w:rPr>
+          <w:rFonts w:ascii="Arial" w:eastAsia="Times New Roman" w:hAnsi="Arial" w:cs="Arial"/>
+          <w:bCs/>
+          <w:sz w:val="24"/>
+          <w:szCs w:val="24"/>
+        </w:rPr>
+        <w:t>checkpoint</w:t>
+      </w:r>
+      <w:proofErr w:type="spellEnd"/>
+      <w:r>
+        <w:rPr>
+          <w:rFonts w:ascii="Arial" w:eastAsia="Times New Roman" w:hAnsi="Arial" w:cs="Arial"/>
+          <w:bCs/>
+          <w:sz w:val="24"/>
+          <w:szCs w:val="24"/>
+        </w:rPr>
+        <w:t>-a, sudaranje s zidom, prolazak cilja).</w:t>
       </w:r>
       <w:r>
         <w:rPr>
@@ -1125,7 +1021,27 @@
           <w:sz w:val="24"/>
           <w:szCs w:val="24"/>
         </w:rPr>
-        <w:t>Umjetna inteligencija je svuda oko nas i ne možemo pobjeći od nje. U svakom mobitelu, u kamerama, u poznatim virtualnim asistentima poput Alexe ili Siri. Smatram da je umjetna inteligencija i njezino implementiranje budućnost tehnologije koja će uvelike pomoći razvoju čovječanstva.</w:t>
+        <w:t xml:space="preserve">Umjetna inteligencija je svuda oko nas i ne možemo pobjeći od nje. U svakom mobitelu, u kamerama, u poznatim virtualnim asistentima poput </w:t>
+      </w:r>
+      <w:proofErr w:type="spellStart"/>
+      <w:r>
+        <w:rPr>
+          <w:rFonts w:ascii="Arial" w:eastAsia="Times New Roman" w:hAnsi="Arial" w:cs="Arial"/>
+          <w:bCs/>
+          <w:sz w:val="24"/>
+          <w:szCs w:val="24"/>
+        </w:rPr>
+        <w:t>Alexe</w:t>
+      </w:r>
+      <w:proofErr w:type="spellEnd"/>
+      <w:r>
+        <w:rPr>
+          <w:rFonts w:ascii="Arial" w:eastAsia="Times New Roman" w:hAnsi="Arial" w:cs="Arial"/>
+          <w:bCs/>
+          <w:sz w:val="24"/>
+          <w:szCs w:val="24"/>
+        </w:rPr>
+        <w:t xml:space="preserve"> ili Siri. Smatram da je umjetna inteligencija i njezino implementiranje budućnost tehnologije koja će uvelike pomoći razvoju čovječanstva.</w:t>
       </w:r>
     </w:p>
     <w:p>
@@ -1265,6 +1181,7 @@
         </w:rPr>
         <w:t xml:space="preserve"> funkcije, a to su njegova brzina i skretanje. Kroz svaku iteraciju programa te dvije vrijednosti se mijenjaju. Kretanje sam implementirao koristeći troje vektora: </w:t>
       </w:r>
+      <w:proofErr w:type="spellStart"/>
       <w:r>
         <w:rPr>
           <w:rFonts w:ascii="Arial" w:eastAsia="Times New Roman" w:hAnsi="Arial" w:cs="Arial"/>
@@ -1276,6 +1193,7 @@
         </w:rPr>
         <w:t>velocity</w:t>
       </w:r>
+      <w:proofErr w:type="spellEnd"/>
       <w:r>
         <w:rPr>
           <w:rFonts w:ascii="Arial" w:eastAsia="Times New Roman" w:hAnsi="Arial" w:cs="Arial"/>
@@ -1285,6 +1203,7 @@
         </w:rPr>
         <w:t xml:space="preserve"> (brzina), </w:t>
       </w:r>
+      <w:proofErr w:type="spellStart"/>
       <w:r>
         <w:rPr>
           <w:rFonts w:ascii="Arial" w:eastAsia="Times New Roman" w:hAnsi="Arial" w:cs="Arial"/>
@@ -1296,6 +1215,7 @@
         </w:rPr>
         <w:t>acceleration</w:t>
       </w:r>
+      <w:proofErr w:type="spellEnd"/>
       <w:r>
         <w:rPr>
           <w:rFonts w:ascii="Arial" w:eastAsia="Times New Roman" w:hAnsi="Arial" w:cs="Arial"/>
@@ -1305,6 +1225,7 @@
         </w:rPr>
         <w:t xml:space="preserve"> (ubrzanje) i </w:t>
       </w:r>
+      <w:proofErr w:type="spellStart"/>
       <w:r>
         <w:rPr>
           <w:rFonts w:ascii="Arial" w:eastAsia="Times New Roman" w:hAnsi="Arial" w:cs="Arial"/>
@@ -1316,14 +1237,75 @@
         </w:rPr>
         <w:t>location</w:t>
       </w:r>
-      <w:r>
-        <w:rPr>
-          <w:rFonts w:ascii="Arial" w:eastAsia="Times New Roman" w:hAnsi="Arial" w:cs="Arial"/>
-          <w:bCs/>
-          <w:sz w:val="24"/>
-          <w:szCs w:val="24"/>
-        </w:rPr>
-        <w:t xml:space="preserve"> (lokacija/pozicija). Svaku iteraciju location vektoru se pribraja velocity vektor, a velocity vektoru se </w:t>
+      <w:proofErr w:type="spellEnd"/>
+      <w:r>
+        <w:rPr>
+          <w:rFonts w:ascii="Arial" w:eastAsia="Times New Roman" w:hAnsi="Arial" w:cs="Arial"/>
+          <w:bCs/>
+          <w:sz w:val="24"/>
+          <w:szCs w:val="24"/>
+        </w:rPr>
+        <w:t xml:space="preserve"> (lokacija/pozicija). Svaku iteraciju </w:t>
+      </w:r>
+      <w:proofErr w:type="spellStart"/>
+      <w:r>
+        <w:rPr>
+          <w:rFonts w:ascii="Arial" w:eastAsia="Times New Roman" w:hAnsi="Arial" w:cs="Arial"/>
+          <w:bCs/>
+          <w:sz w:val="24"/>
+          <w:szCs w:val="24"/>
+        </w:rPr>
+        <w:t>location</w:t>
+      </w:r>
+      <w:proofErr w:type="spellEnd"/>
+      <w:r>
+        <w:rPr>
+          <w:rFonts w:ascii="Arial" w:eastAsia="Times New Roman" w:hAnsi="Arial" w:cs="Arial"/>
+          <w:bCs/>
+          <w:sz w:val="24"/>
+          <w:szCs w:val="24"/>
+        </w:rPr>
+        <w:t xml:space="preserve"> vektoru se pribraja </w:t>
+      </w:r>
+      <w:proofErr w:type="spellStart"/>
+      <w:r>
+        <w:rPr>
+          <w:rFonts w:ascii="Arial" w:eastAsia="Times New Roman" w:hAnsi="Arial" w:cs="Arial"/>
+          <w:bCs/>
+          <w:sz w:val="24"/>
+          <w:szCs w:val="24"/>
+        </w:rPr>
+        <w:t>velocity</w:t>
+      </w:r>
+      <w:proofErr w:type="spellEnd"/>
+      <w:r>
+        <w:rPr>
+          <w:rFonts w:ascii="Arial" w:eastAsia="Times New Roman" w:hAnsi="Arial" w:cs="Arial"/>
+          <w:bCs/>
+          <w:sz w:val="24"/>
+          <w:szCs w:val="24"/>
+        </w:rPr>
+        <w:t xml:space="preserve"> vektor, a </w:t>
+      </w:r>
+      <w:proofErr w:type="spellStart"/>
+      <w:r>
+        <w:rPr>
+          <w:rFonts w:ascii="Arial" w:eastAsia="Times New Roman" w:hAnsi="Arial" w:cs="Arial"/>
+          <w:bCs/>
+          <w:sz w:val="24"/>
+          <w:szCs w:val="24"/>
+        </w:rPr>
+        <w:t>velocity</w:t>
+      </w:r>
+      <w:proofErr w:type="spellEnd"/>
+      <w:r>
+        <w:rPr>
+          <w:rFonts w:ascii="Arial" w:eastAsia="Times New Roman" w:hAnsi="Arial" w:cs="Arial"/>
+          <w:bCs/>
+          <w:sz w:val="24"/>
+          <w:szCs w:val="24"/>
+        </w:rPr>
+        <w:t xml:space="preserve"> vektoru se </w:t>
       </w:r>
       <w:r>
         <w:rPr>
@@ -1341,7 +1323,67 @@
           <w:sz w:val="24"/>
           <w:szCs w:val="24"/>
         </w:rPr>
-        <w:t>braja acceleration vektor koji u glavnini upravlja autom. U funkciji koju sam nazvao update() se postavlja vrijednost acceleration vektor</w:t>
+        <w:t xml:space="preserve">braja </w:t>
+      </w:r>
+      <w:proofErr w:type="spellStart"/>
+      <w:r>
+        <w:rPr>
+          <w:rFonts w:ascii="Arial" w:eastAsia="Times New Roman" w:hAnsi="Arial" w:cs="Arial"/>
+          <w:bCs/>
+          <w:sz w:val="24"/>
+          <w:szCs w:val="24"/>
+        </w:rPr>
+        <w:t>acceleration</w:t>
+      </w:r>
+      <w:proofErr w:type="spellEnd"/>
+      <w:r>
+        <w:rPr>
+          <w:rFonts w:ascii="Arial" w:eastAsia="Times New Roman" w:hAnsi="Arial" w:cs="Arial"/>
+          <w:bCs/>
+          <w:sz w:val="24"/>
+          <w:szCs w:val="24"/>
+        </w:rPr>
+        <w:t xml:space="preserve"> vektor koji u glavnini upravlja autom. U funkciji koju sam nazvao </w:t>
+      </w:r>
+      <w:proofErr w:type="spellStart"/>
+      <w:r>
+        <w:rPr>
+          <w:rFonts w:ascii="Arial" w:eastAsia="Times New Roman" w:hAnsi="Arial" w:cs="Arial"/>
+          <w:bCs/>
+          <w:sz w:val="24"/>
+          <w:szCs w:val="24"/>
+        </w:rPr>
+        <w:t>update</w:t>
+      </w:r>
+      <w:proofErr w:type="spellEnd"/>
+      <w:r>
+        <w:rPr>
+          <w:rFonts w:ascii="Arial" w:eastAsia="Times New Roman" w:hAnsi="Arial" w:cs="Arial"/>
+          <w:bCs/>
+          <w:sz w:val="24"/>
+          <w:szCs w:val="24"/>
+        </w:rPr>
+        <w:t xml:space="preserve">() se postavlja vrijednost </w:t>
+      </w:r>
+      <w:proofErr w:type="spellStart"/>
+      <w:r>
+        <w:rPr>
+          <w:rFonts w:ascii="Arial" w:eastAsia="Times New Roman" w:hAnsi="Arial" w:cs="Arial"/>
+          <w:bCs/>
+          <w:sz w:val="24"/>
+          <w:szCs w:val="24"/>
+        </w:rPr>
+        <w:t>acceleration</w:t>
+      </w:r>
+      <w:proofErr w:type="spellEnd"/>
+      <w:r>
+        <w:rPr>
+          <w:rFonts w:ascii="Arial" w:eastAsia="Times New Roman" w:hAnsi="Arial" w:cs="Arial"/>
+          <w:bCs/>
+          <w:sz w:val="24"/>
+          <w:szCs w:val="24"/>
+        </w:rPr>
+        <w:t xml:space="preserve"> vektor</w:t>
       </w:r>
       <w:r>
         <w:rPr>
@@ -1404,7 +1446,27 @@
           <w:sz w:val="24"/>
           <w:szCs w:val="24"/>
         </w:rPr>
-        <w:t xml:space="preserve"> i vrijednost velocity vektora kojim upravljamo brzinom auta</w:t>
+        <w:t xml:space="preserve"> i vrijednost </w:t>
+      </w:r>
+      <w:proofErr w:type="spellStart"/>
+      <w:r>
+        <w:rPr>
+          <w:rFonts w:ascii="Arial" w:eastAsia="Times New Roman" w:hAnsi="Arial" w:cs="Arial"/>
+          <w:bCs/>
+          <w:sz w:val="24"/>
+          <w:szCs w:val="24"/>
+        </w:rPr>
+        <w:t>velocity</w:t>
+      </w:r>
+      <w:proofErr w:type="spellEnd"/>
+      <w:r>
+        <w:rPr>
+          <w:rFonts w:ascii="Arial" w:eastAsia="Times New Roman" w:hAnsi="Arial" w:cs="Arial"/>
+          <w:bCs/>
+          <w:sz w:val="24"/>
+          <w:szCs w:val="24"/>
+        </w:rPr>
+        <w:t xml:space="preserve"> vektora kojim upravljamo brzinom auta</w:t>
       </w:r>
       <w:r>
         <w:rPr>
@@ -1448,6 +1510,7 @@
           <w:lang w:eastAsia="hr-HR"/>
         </w:rPr>
       </w:pPr>
+      <w:proofErr w:type="spellStart"/>
       <w:r>
         <w:rPr>
           <w:rFonts w:ascii="Arial" w:eastAsia="Times New Roman" w:hAnsi="Arial" w:cs="Arial"/>
@@ -1457,7 +1520,19 @@
           <w:bdr w:val="none" w:sz="0" w:space="0" w:color="auto" w:frame="1"/>
           <w:lang w:eastAsia="hr-HR"/>
         </w:rPr>
-        <w:t>update(); </w:t>
+        <w:t>update</w:t>
+      </w:r>
+      <w:proofErr w:type="spellEnd"/>
+      <w:r>
+        <w:rPr>
+          <w:rFonts w:ascii="Arial" w:eastAsia="Times New Roman" w:hAnsi="Arial" w:cs="Arial"/>
+          <w:color w:val="000000"/>
+          <w:sz w:val="18"/>
+          <w:szCs w:val="18"/>
+          <w:bdr w:val="none" w:sz="0" w:space="0" w:color="auto" w:frame="1"/>
+          <w:lang w:eastAsia="hr-HR"/>
+        </w:rPr>
+        <w:t>(); </w:t>
       </w:r>
       <w:r>
         <w:rPr>
@@ -1532,6 +1607,7 @@
           <w:lang w:eastAsia="hr-HR"/>
         </w:rPr>
       </w:pPr>
+      <w:proofErr w:type="spellStart"/>
       <w:r>
         <w:rPr>
           <w:rFonts w:ascii="Arial" w:eastAsia="Times New Roman" w:hAnsi="Arial" w:cs="Arial"/>
@@ -1541,7 +1617,43 @@
           <w:bdr w:val="none" w:sz="0" w:space="0" w:color="auto" w:frame="1"/>
           <w:lang w:eastAsia="hr-HR"/>
         </w:rPr>
-        <w:t>vel.add(acc);  </w:t>
+        <w:t>vel.add</w:t>
+      </w:r>
+      <w:proofErr w:type="spellEnd"/>
+      <w:r>
+        <w:rPr>
+          <w:rFonts w:ascii="Arial" w:eastAsia="Times New Roman" w:hAnsi="Arial" w:cs="Arial"/>
+          <w:color w:val="000000"/>
+          <w:sz w:val="18"/>
+          <w:szCs w:val="18"/>
+          <w:bdr w:val="none" w:sz="0" w:space="0" w:color="auto" w:frame="1"/>
+          <w:lang w:eastAsia="hr-HR"/>
+        </w:rPr>
+        <w:t>(</w:t>
+      </w:r>
+      <w:proofErr w:type="spellStart"/>
+      <w:r>
+        <w:rPr>
+          <w:rFonts w:ascii="Arial" w:eastAsia="Times New Roman" w:hAnsi="Arial" w:cs="Arial"/>
+          <w:color w:val="000000"/>
+          <w:sz w:val="18"/>
+          <w:szCs w:val="18"/>
+          <w:bdr w:val="none" w:sz="0" w:space="0" w:color="auto" w:frame="1"/>
+          <w:lang w:eastAsia="hr-HR"/>
+        </w:rPr>
+        <w:t>acc</w:t>
+      </w:r>
+      <w:proofErr w:type="spellEnd"/>
+      <w:r>
+        <w:rPr>
+          <w:rFonts w:ascii="Arial" w:eastAsia="Times New Roman" w:hAnsi="Arial" w:cs="Arial"/>
+          <w:color w:val="000000"/>
+          <w:sz w:val="18"/>
+          <w:szCs w:val="18"/>
+          <w:bdr w:val="none" w:sz="0" w:space="0" w:color="auto" w:frame="1"/>
+          <w:lang w:eastAsia="hr-HR"/>
+        </w:rPr>
+        <w:t>);  </w:t>
       </w:r>
     </w:p>
     <w:p>
@@ -1563,6 +1675,7 @@
           <w:lang w:eastAsia="hr-HR"/>
         </w:rPr>
       </w:pPr>
+      <w:proofErr w:type="spellStart"/>
       <w:r>
         <w:rPr>
           <w:rFonts w:ascii="Arial" w:eastAsia="Times New Roman" w:hAnsi="Arial" w:cs="Arial"/>
@@ -1572,7 +1685,43 @@
           <w:bdr w:val="none" w:sz="0" w:space="0" w:color="auto" w:frame="1"/>
           <w:lang w:eastAsia="hr-HR"/>
         </w:rPr>
-        <w:t>loc.add(vel);  </w:t>
+        <w:t>loc.add</w:t>
+      </w:r>
+      <w:proofErr w:type="spellEnd"/>
+      <w:r>
+        <w:rPr>
+          <w:rFonts w:ascii="Arial" w:eastAsia="Times New Roman" w:hAnsi="Arial" w:cs="Arial"/>
+          <w:color w:val="000000"/>
+          <w:sz w:val="18"/>
+          <w:szCs w:val="18"/>
+          <w:bdr w:val="none" w:sz="0" w:space="0" w:color="auto" w:frame="1"/>
+          <w:lang w:eastAsia="hr-HR"/>
+        </w:rPr>
+        <w:t>(</w:t>
+      </w:r>
+      <w:proofErr w:type="spellStart"/>
+      <w:r>
+        <w:rPr>
+          <w:rFonts w:ascii="Arial" w:eastAsia="Times New Roman" w:hAnsi="Arial" w:cs="Arial"/>
+          <w:color w:val="000000"/>
+          <w:sz w:val="18"/>
+          <w:szCs w:val="18"/>
+          <w:bdr w:val="none" w:sz="0" w:space="0" w:color="auto" w:frame="1"/>
+          <w:lang w:eastAsia="hr-HR"/>
+        </w:rPr>
+        <w:t>vel</w:t>
+      </w:r>
+      <w:proofErr w:type="spellEnd"/>
+      <w:r>
+        <w:rPr>
+          <w:rFonts w:ascii="Arial" w:eastAsia="Times New Roman" w:hAnsi="Arial" w:cs="Arial"/>
+          <w:color w:val="000000"/>
+          <w:sz w:val="18"/>
+          <w:szCs w:val="18"/>
+          <w:bdr w:val="none" w:sz="0" w:space="0" w:color="auto" w:frame="1"/>
+          <w:lang w:eastAsia="hr-HR"/>
+        </w:rPr>
+        <w:t>);  </w:t>
       </w:r>
     </w:p>
     <w:p>
@@ -1605,6 +1754,7 @@
           <w:lang w:eastAsia="hr-HR"/>
         </w:rPr>
       </w:pPr>
+      <w:proofErr w:type="spellStart"/>
       <w:r>
         <w:rPr>
           <w:rFonts w:ascii="Arial" w:eastAsia="Times New Roman" w:hAnsi="Arial" w:cs="Arial"/>
@@ -1618,6 +1768,7 @@
         </w:rPr>
         <w:t>void</w:t>
       </w:r>
+      <w:proofErr w:type="spellEnd"/>
       <w:r>
         <w:rPr>
           <w:rFonts w:ascii="Arial" w:eastAsia="Times New Roman" w:hAnsi="Arial" w:cs="Arial"/>
@@ -1627,7 +1778,31 @@
           <w:bdr w:val="none" w:sz="0" w:space="0" w:color="auto" w:frame="1"/>
           <w:lang w:eastAsia="hr-HR"/>
         </w:rPr>
-        <w:t> update(){    </w:t>
+        <w:t> </w:t>
+      </w:r>
+      <w:proofErr w:type="spellStart"/>
+      <w:r>
+        <w:rPr>
+          <w:rFonts w:ascii="Arial" w:eastAsia="Times New Roman" w:hAnsi="Arial" w:cs="Arial"/>
+          <w:color w:val="000000"/>
+          <w:sz w:val="18"/>
+          <w:szCs w:val="18"/>
+          <w:bdr w:val="none" w:sz="0" w:space="0" w:color="auto" w:frame="1"/>
+          <w:lang w:eastAsia="hr-HR"/>
+        </w:rPr>
+        <w:t>update</w:t>
+      </w:r>
+      <w:proofErr w:type="spellEnd"/>
+      <w:r>
+        <w:rPr>
+          <w:rFonts w:ascii="Arial" w:eastAsia="Times New Roman" w:hAnsi="Arial" w:cs="Arial"/>
+          <w:color w:val="000000"/>
+          <w:sz w:val="18"/>
+          <w:szCs w:val="18"/>
+          <w:bdr w:val="none" w:sz="0" w:space="0" w:color="auto" w:frame="1"/>
+          <w:lang w:eastAsia="hr-HR"/>
+        </w:rPr>
+        <w:t>(){    </w:t>
       </w:r>
     </w:p>
     <w:p>
@@ -2061,7 +2236,55 @@
           <w:bdr w:val="none" w:sz="0" w:space="0" w:color="auto" w:frame="1"/>
           <w:lang w:eastAsia="hr-HR"/>
         </w:rPr>
-        <w:t>    acc.rotate(steeringAngle);   </w:t>
+        <w:t>    </w:t>
+      </w:r>
+      <w:proofErr w:type="spellStart"/>
+      <w:r>
+        <w:rPr>
+          <w:rFonts w:ascii="Arial" w:eastAsia="Times New Roman" w:hAnsi="Arial" w:cs="Arial"/>
+          <w:color w:val="000000"/>
+          <w:sz w:val="18"/>
+          <w:szCs w:val="18"/>
+          <w:bdr w:val="none" w:sz="0" w:space="0" w:color="auto" w:frame="1"/>
+          <w:lang w:eastAsia="hr-HR"/>
+        </w:rPr>
+        <w:t>acc.rotate</w:t>
+      </w:r>
+      <w:proofErr w:type="spellEnd"/>
+      <w:r>
+        <w:rPr>
+          <w:rFonts w:ascii="Arial" w:eastAsia="Times New Roman" w:hAnsi="Arial" w:cs="Arial"/>
+          <w:color w:val="000000"/>
+          <w:sz w:val="18"/>
+          <w:szCs w:val="18"/>
+          <w:bdr w:val="none" w:sz="0" w:space="0" w:color="auto" w:frame="1"/>
+          <w:lang w:eastAsia="hr-HR"/>
+        </w:rPr>
+        <w:t>(</w:t>
+      </w:r>
+      <w:proofErr w:type="spellStart"/>
+      <w:r>
+        <w:rPr>
+          <w:rFonts w:ascii="Arial" w:eastAsia="Times New Roman" w:hAnsi="Arial" w:cs="Arial"/>
+          <w:color w:val="000000"/>
+          <w:sz w:val="18"/>
+          <w:szCs w:val="18"/>
+          <w:bdr w:val="none" w:sz="0" w:space="0" w:color="auto" w:frame="1"/>
+          <w:lang w:eastAsia="hr-HR"/>
+        </w:rPr>
+        <w:t>steeringAngle</w:t>
+      </w:r>
+      <w:proofErr w:type="spellEnd"/>
+      <w:r>
+        <w:rPr>
+          <w:rFonts w:ascii="Arial" w:eastAsia="Times New Roman" w:hAnsi="Arial" w:cs="Arial"/>
+          <w:color w:val="000000"/>
+          <w:sz w:val="18"/>
+          <w:szCs w:val="18"/>
+          <w:bdr w:val="none" w:sz="0" w:space="0" w:color="auto" w:frame="1"/>
+          <w:lang w:eastAsia="hr-HR"/>
+        </w:rPr>
+        <w:t>);   </w:t>
       </w:r>
     </w:p>
     <w:p>
@@ -2376,7 +2599,55 @@
           <w:bdr w:val="none" w:sz="0" w:space="0" w:color="auto" w:frame="1"/>
           <w:lang w:eastAsia="hr-HR"/>
         </w:rPr>
-        <w:t>    vel.limit(speed);  </w:t>
+        <w:t>    </w:t>
+      </w:r>
+      <w:proofErr w:type="spellStart"/>
+      <w:r>
+        <w:rPr>
+          <w:rFonts w:ascii="Arial" w:eastAsia="Times New Roman" w:hAnsi="Arial" w:cs="Arial"/>
+          <w:color w:val="000000"/>
+          <w:sz w:val="18"/>
+          <w:szCs w:val="18"/>
+          <w:bdr w:val="none" w:sz="0" w:space="0" w:color="auto" w:frame="1"/>
+          <w:lang w:eastAsia="hr-HR"/>
+        </w:rPr>
+        <w:t>vel.limit</w:t>
+      </w:r>
+      <w:proofErr w:type="spellEnd"/>
+      <w:r>
+        <w:rPr>
+          <w:rFonts w:ascii="Arial" w:eastAsia="Times New Roman" w:hAnsi="Arial" w:cs="Arial"/>
+          <w:color w:val="000000"/>
+          <w:sz w:val="18"/>
+          <w:szCs w:val="18"/>
+          <w:bdr w:val="none" w:sz="0" w:space="0" w:color="auto" w:frame="1"/>
+          <w:lang w:eastAsia="hr-HR"/>
+        </w:rPr>
+        <w:t>(</w:t>
+      </w:r>
+      <w:proofErr w:type="spellStart"/>
+      <w:r>
+        <w:rPr>
+          <w:rFonts w:ascii="Arial" w:eastAsia="Times New Roman" w:hAnsi="Arial" w:cs="Arial"/>
+          <w:color w:val="000000"/>
+          <w:sz w:val="18"/>
+          <w:szCs w:val="18"/>
+          <w:bdr w:val="none" w:sz="0" w:space="0" w:color="auto" w:frame="1"/>
+          <w:lang w:eastAsia="hr-HR"/>
+        </w:rPr>
+        <w:t>speed</w:t>
+      </w:r>
+      <w:proofErr w:type="spellEnd"/>
+      <w:r>
+        <w:rPr>
+          <w:rFonts w:ascii="Arial" w:eastAsia="Times New Roman" w:hAnsi="Arial" w:cs="Arial"/>
+          <w:color w:val="000000"/>
+          <w:sz w:val="18"/>
+          <w:szCs w:val="18"/>
+          <w:bdr w:val="none" w:sz="0" w:space="0" w:color="auto" w:frame="1"/>
+          <w:lang w:eastAsia="hr-HR"/>
+        </w:rPr>
+        <w:t>);  </w:t>
       </w:r>
     </w:p>
     <w:p>
@@ -2619,27 +2890,7 @@
           <w:szCs w:val="24"/>
           <w:shd w:val="clear" w:color="auto" w:fill="FFFFFF"/>
         </w:rPr>
-        <w:t xml:space="preserve"> radijana što bi u stupnjevima bilo 2.86º. To znači da u jednoj iteraciji programa auto može najviše skrenuti za 2.86</w:t>
-      </w:r>
-      <w:r>
-        <w:rPr>
-          <w:rFonts w:ascii="Arial" w:hAnsi="Arial" w:cs="Arial"/>
-          <w:color w:val="222222"/>
-          <w:sz w:val="24"/>
-          <w:szCs w:val="24"/>
-          <w:shd w:val="clear" w:color="auto" w:fill="FFFFFF"/>
-        </w:rPr>
-        <w:t>º</w:t>
-      </w:r>
-      <w:r>
-        <w:rPr>
-          <w:rFonts w:ascii="Arial" w:hAnsi="Arial" w:cs="Arial"/>
-          <w:color w:val="222222"/>
-          <w:sz w:val="24"/>
-          <w:szCs w:val="24"/>
-          <w:shd w:val="clear" w:color="auto" w:fill="FFFFFF"/>
-        </w:rPr>
-        <w:t xml:space="preserve">. Do te vrijednosti sam došao </w:t>
+        <w:t xml:space="preserve"> radijana što bi u stupnjevima bilo 2.86º. To znači da u jednoj iteraciji programa auto može najviše skrenuti za 2.86º. Do te vrijednosti sam došao </w:t>
       </w:r>
       <w:r>
         <w:rPr>
@@ -2670,7 +2921,29 @@
           <w:szCs w:val="24"/>
           <w:shd w:val="clear" w:color="auto" w:fill="FFFFFF"/>
         </w:rPr>
-        <w:t xml:space="preserve">Nju mapiramo ovisno o prije izabranom topSpeed-u (najveća brzina koju auto može postići), također odabran nakon isprobavanja različitih vrijednosti radi optimizacije učenja. </w:t>
+        <w:t xml:space="preserve">Nju mapiramo ovisno o prije izabranom </w:t>
+      </w:r>
+      <w:proofErr w:type="spellStart"/>
+      <w:r>
+        <w:rPr>
+          <w:rFonts w:ascii="Arial" w:hAnsi="Arial" w:cs="Arial"/>
+          <w:color w:val="222222"/>
+          <w:sz w:val="24"/>
+          <w:szCs w:val="24"/>
+          <w:shd w:val="clear" w:color="auto" w:fill="FFFFFF"/>
+        </w:rPr>
+        <w:t>topSpeed</w:t>
+      </w:r>
+      <w:proofErr w:type="spellEnd"/>
+      <w:r>
+        <w:rPr>
+          <w:rFonts w:ascii="Arial" w:hAnsi="Arial" w:cs="Arial"/>
+          <w:color w:val="222222"/>
+          <w:sz w:val="24"/>
+          <w:szCs w:val="24"/>
+          <w:shd w:val="clear" w:color="auto" w:fill="FFFFFF"/>
+        </w:rPr>
+        <w:t xml:space="preserve">-u (najveća brzina koju auto može postići), također odabran nakon isprobavanja različitih vrijednosti radi optimizacije učenja. </w:t>
       </w:r>
     </w:p>
     <w:p>
@@ -2703,14 +2976,25 @@
         </w:rPr>
         <w:br/>
       </w:r>
-      <w:r>
-        <w:rPr>
-          <w:rFonts w:ascii="Arial" w:eastAsia="Times New Roman" w:hAnsi="Arial" w:cs="Arial"/>
-          <w:bCs/>
-          <w:sz w:val="24"/>
-          <w:szCs w:val="24"/>
-        </w:rPr>
-        <w:t>Location vektor sadrži x i y koordinatu i taj vektor koristimo da bi iscrtali auto na određenoj poziciji.</w:t>
+      <w:proofErr w:type="spellStart"/>
+      <w:r>
+        <w:rPr>
+          <w:rFonts w:ascii="Arial" w:eastAsia="Times New Roman" w:hAnsi="Arial" w:cs="Arial"/>
+          <w:bCs/>
+          <w:sz w:val="24"/>
+          <w:szCs w:val="24"/>
+        </w:rPr>
+        <w:t>Location</w:t>
+      </w:r>
+      <w:proofErr w:type="spellEnd"/>
+      <w:r>
+        <w:rPr>
+          <w:rFonts w:ascii="Arial" w:eastAsia="Times New Roman" w:hAnsi="Arial" w:cs="Arial"/>
+          <w:bCs/>
+          <w:sz w:val="24"/>
+          <w:szCs w:val="24"/>
+        </w:rPr>
+        <w:t xml:space="preserve"> vektor sadrži x i y koordinatu i taj vektor koristimo da bi iscrtali auto na određenoj poziciji.</w:t>
       </w:r>
       <w:r>
         <w:rPr>
@@ -2720,7 +3004,26 @@
           <w:szCs w:val="24"/>
         </w:rPr>
         <w:br/>
-        <w:t xml:space="preserve">Velocity vektor koristimo da bi </w:t>
+      </w:r>
+      <w:proofErr w:type="spellStart"/>
+      <w:r>
+        <w:rPr>
+          <w:rFonts w:ascii="Arial" w:eastAsia="Times New Roman" w:hAnsi="Arial" w:cs="Arial"/>
+          <w:bCs/>
+          <w:sz w:val="24"/>
+          <w:szCs w:val="24"/>
+        </w:rPr>
+        <w:t>Velocity</w:t>
+      </w:r>
+      <w:proofErr w:type="spellEnd"/>
+      <w:r>
+        <w:rPr>
+          <w:rFonts w:ascii="Arial" w:eastAsia="Times New Roman" w:hAnsi="Arial" w:cs="Arial"/>
+          <w:bCs/>
+          <w:sz w:val="24"/>
+          <w:szCs w:val="24"/>
+        </w:rPr>
+        <w:t xml:space="preserve"> vektor koristimo da bi </w:t>
       </w:r>
       <w:r>
         <w:rPr>
@@ -2748,7 +3051,26 @@
           <w:szCs w:val="24"/>
         </w:rPr>
         <w:br/>
-        <w:t xml:space="preserve">Acceleration vektorom </w:t>
+      </w:r>
+      <w:proofErr w:type="spellStart"/>
+      <w:r>
+        <w:rPr>
+          <w:rFonts w:ascii="Arial" w:eastAsia="Times New Roman" w:hAnsi="Arial" w:cs="Arial"/>
+          <w:bCs/>
+          <w:sz w:val="24"/>
+          <w:szCs w:val="24"/>
+        </w:rPr>
+        <w:t>Acceleration</w:t>
+      </w:r>
+      <w:proofErr w:type="spellEnd"/>
+      <w:r>
+        <w:rPr>
+          <w:rFonts w:ascii="Arial" w:eastAsia="Times New Roman" w:hAnsi="Arial" w:cs="Arial"/>
+          <w:bCs/>
+          <w:sz w:val="24"/>
+          <w:szCs w:val="24"/>
+        </w:rPr>
+        <w:t xml:space="preserve"> vektorom </w:t>
       </w:r>
       <w:r>
         <w:rPr>
@@ -2837,7 +3159,7 @@
           <w:sz w:val="24"/>
           <w:szCs w:val="24"/>
         </w:rPr>
-        <w:t xml:space="preserve">Sam auto sam po sebi nema smisla, svaki trkaći auto mora imati i svoju stazu pa ću u sljedećim ulomcima govoriti o kreiranju spomenute staze i njezinim karakteristikama. Također ću se objasniti svoju implementaciju načina na koji auto </w:t>
+        <w:t xml:space="preserve">Sam auto sam po sebi nema smisla, svaki trkaći auto mora imati i svoju stazu pa ću u sljedećim ulomcima govoriti o kreiranju spomenute staze i njezinim karakteristikama. Također ću objasniti svoju implementaciju načina na koji auto </w:t>
       </w:r>
       <w:r>
         <w:rPr>
@@ -2919,6 +3241,7 @@
         </w:rPr>
         <w:t xml:space="preserve">Svaka staza se sastoji od 4 objekata: </w:t>
       </w:r>
+      <w:proofErr w:type="spellStart"/>
       <w:r>
         <w:rPr>
           <w:rFonts w:ascii="Arial" w:eastAsia="Times New Roman" w:hAnsi="Arial" w:cs="Arial"/>
@@ -2928,17 +3251,9 @@
           <w:sz w:val="24"/>
           <w:szCs w:val="24"/>
         </w:rPr>
-        <w:t>starting point</w:t>
-      </w:r>
-      <w:r>
-        <w:rPr>
-          <w:rFonts w:ascii="Arial" w:eastAsia="Times New Roman" w:hAnsi="Arial" w:cs="Arial"/>
-          <w:bCs/>
-          <w:sz w:val="24"/>
-          <w:szCs w:val="24"/>
-        </w:rPr>
-        <w:t xml:space="preserve"> (koordinate starta), </w:t>
-      </w:r>
+        <w:t>starting</w:t>
+      </w:r>
+      <w:proofErr w:type="spellEnd"/>
       <w:r>
         <w:rPr>
           <w:rFonts w:ascii="Arial" w:eastAsia="Times New Roman" w:hAnsi="Arial" w:cs="Arial"/>
@@ -2948,17 +3263,9 @@
           <w:sz w:val="24"/>
           <w:szCs w:val="24"/>
         </w:rPr>
-        <w:t>obstacles</w:t>
-      </w:r>
-      <w:r>
-        <w:rPr>
-          <w:rFonts w:ascii="Arial" w:eastAsia="Times New Roman" w:hAnsi="Arial" w:cs="Arial"/>
-          <w:bCs/>
-          <w:sz w:val="24"/>
-          <w:szCs w:val="24"/>
-        </w:rPr>
-        <w:t xml:space="preserve"> (zidovi staze), </w:t>
-      </w:r>
+        <w:t xml:space="preserve"> </w:t>
+      </w:r>
+      <w:proofErr w:type="spellStart"/>
       <w:r>
         <w:rPr>
           <w:rFonts w:ascii="Arial" w:eastAsia="Times New Roman" w:hAnsi="Arial" w:cs="Arial"/>
@@ -2968,17 +3275,19 @@
           <w:sz w:val="24"/>
           <w:szCs w:val="24"/>
         </w:rPr>
-        <w:t>checkpoints</w:t>
-      </w:r>
-      <w:r>
-        <w:rPr>
-          <w:rFonts w:ascii="Arial" w:eastAsia="Times New Roman" w:hAnsi="Arial" w:cs="Arial"/>
-          <w:bCs/>
-          <w:sz w:val="24"/>
-          <w:szCs w:val="24"/>
-        </w:rPr>
-        <w:t xml:space="preserve"> (kontrolne točke) i </w:t>
-      </w:r>
+        <w:t>point</w:t>
+      </w:r>
+      <w:proofErr w:type="spellEnd"/>
+      <w:r>
+        <w:rPr>
+          <w:rFonts w:ascii="Arial" w:eastAsia="Times New Roman" w:hAnsi="Arial" w:cs="Arial"/>
+          <w:bCs/>
+          <w:sz w:val="24"/>
+          <w:szCs w:val="24"/>
+        </w:rPr>
+        <w:t xml:space="preserve"> (koordinate starta), </w:t>
+      </w:r>
+      <w:proofErr w:type="spellStart"/>
       <w:r>
         <w:rPr>
           <w:rFonts w:ascii="Arial" w:eastAsia="Times New Roman" w:hAnsi="Arial" w:cs="Arial"/>
@@ -2988,43 +3297,789 @@
           <w:sz w:val="24"/>
           <w:szCs w:val="24"/>
         </w:rPr>
-        <w:t>finish line</w:t>
-      </w:r>
-      <w:r>
-        <w:rPr>
-          <w:rFonts w:ascii="Arial" w:eastAsia="Times New Roman" w:hAnsi="Arial" w:cs="Arial"/>
-          <w:bCs/>
-          <w:sz w:val="24"/>
-          <w:szCs w:val="24"/>
-        </w:rPr>
-        <w:t xml:space="preserve"> (ciljna linija). Kod pokretanja programa prikažu se tri prije izrađene staze (kategorizirane po težini) i jedan upitnik s natpisom „Make your own</w:t>
-      </w:r>
+        <w:t>obstacles</w:t>
+      </w:r>
+      <w:proofErr w:type="spellEnd"/>
+      <w:r>
+        <w:rPr>
+          <w:rFonts w:ascii="Arial" w:eastAsia="Times New Roman" w:hAnsi="Arial" w:cs="Arial"/>
+          <w:bCs/>
+          <w:sz w:val="24"/>
+          <w:szCs w:val="24"/>
+        </w:rPr>
+        <w:t xml:space="preserve"> (zidovi staze), </w:t>
+      </w:r>
+      <w:proofErr w:type="spellStart"/>
+      <w:r>
+        <w:rPr>
+          <w:rFonts w:ascii="Arial" w:eastAsia="Times New Roman" w:hAnsi="Arial" w:cs="Arial"/>
+          <w:bCs/>
+          <w:i/>
+          <w:iCs/>
+          <w:sz w:val="24"/>
+          <w:szCs w:val="24"/>
+        </w:rPr>
+        <w:t>checkpoints</w:t>
+      </w:r>
+      <w:proofErr w:type="spellEnd"/>
+      <w:r>
+        <w:rPr>
+          <w:rFonts w:ascii="Arial" w:eastAsia="Times New Roman" w:hAnsi="Arial" w:cs="Arial"/>
+          <w:bCs/>
+          <w:sz w:val="24"/>
+          <w:szCs w:val="24"/>
+        </w:rPr>
+        <w:t xml:space="preserve"> (kontrolne točke) i </w:t>
+      </w:r>
+      <w:proofErr w:type="spellStart"/>
+      <w:r>
+        <w:rPr>
+          <w:rFonts w:ascii="Arial" w:eastAsia="Times New Roman" w:hAnsi="Arial" w:cs="Arial"/>
+          <w:bCs/>
+          <w:i/>
+          <w:iCs/>
+          <w:sz w:val="24"/>
+          <w:szCs w:val="24"/>
+        </w:rPr>
+        <w:t>finish</w:t>
+      </w:r>
+      <w:proofErr w:type="spellEnd"/>
+      <w:r>
+        <w:rPr>
+          <w:rFonts w:ascii="Arial" w:eastAsia="Times New Roman" w:hAnsi="Arial" w:cs="Arial"/>
+          <w:bCs/>
+          <w:i/>
+          <w:iCs/>
+          <w:sz w:val="24"/>
+          <w:szCs w:val="24"/>
+        </w:rPr>
+        <w:t xml:space="preserve"> line</w:t>
+      </w:r>
+      <w:r>
+        <w:rPr>
+          <w:rFonts w:ascii="Arial" w:eastAsia="Times New Roman" w:hAnsi="Arial" w:cs="Arial"/>
+          <w:bCs/>
+          <w:sz w:val="24"/>
+          <w:szCs w:val="24"/>
+        </w:rPr>
+        <w:t xml:space="preserve"> (ciljna linija). Kod pokretanja programa prikažu se tri prije izrađene staze (kategorizirane po težini) i jedan upitnik s natpisom „Make </w:t>
+      </w:r>
+      <w:proofErr w:type="spellStart"/>
+      <w:r>
+        <w:rPr>
+          <w:rFonts w:ascii="Arial" w:eastAsia="Times New Roman" w:hAnsi="Arial" w:cs="Arial"/>
+          <w:bCs/>
+          <w:sz w:val="24"/>
+          <w:szCs w:val="24"/>
+        </w:rPr>
+        <w:t>your</w:t>
+      </w:r>
+      <w:proofErr w:type="spellEnd"/>
+      <w:r>
+        <w:rPr>
+          <w:rFonts w:ascii="Arial" w:eastAsia="Times New Roman" w:hAnsi="Arial" w:cs="Arial"/>
+          <w:bCs/>
+          <w:sz w:val="24"/>
+          <w:szCs w:val="24"/>
+        </w:rPr>
+        <w:t xml:space="preserve"> </w:t>
+      </w:r>
+      <w:proofErr w:type="spellStart"/>
+      <w:r>
+        <w:rPr>
+          <w:rFonts w:ascii="Arial" w:eastAsia="Times New Roman" w:hAnsi="Arial" w:cs="Arial"/>
+          <w:bCs/>
+          <w:sz w:val="24"/>
+          <w:szCs w:val="24"/>
+        </w:rPr>
+        <w:t>own</w:t>
+      </w:r>
+      <w:proofErr w:type="spellEnd"/>
+      <w:r>
+        <w:rPr>
+          <w:rFonts w:ascii="Arial" w:eastAsia="Times New Roman" w:hAnsi="Arial" w:cs="Arial"/>
+          <w:bCs/>
+          <w:sz w:val="24"/>
+          <w:szCs w:val="24"/>
+        </w:rPr>
+        <w:t>“ kojeg ćemo se dotaknuti kasnije</w:t>
+      </w:r>
+      <w:r>
+        <w:rPr>
+          <w:rFonts w:ascii="Arial" w:eastAsia="Times New Roman" w:hAnsi="Arial" w:cs="Arial"/>
+          <w:bCs/>
+          <w:sz w:val="24"/>
+          <w:szCs w:val="24"/>
+        </w:rPr>
+        <w:t xml:space="preserve">. </w:t>
+      </w:r>
+      <w:proofErr w:type="spellStart"/>
+      <w:r>
+        <w:rPr>
+          <w:rFonts w:ascii="Arial" w:eastAsia="Times New Roman" w:hAnsi="Arial" w:cs="Arial"/>
+          <w:bCs/>
+          <w:sz w:val="24"/>
+          <w:szCs w:val="24"/>
+        </w:rPr>
+        <w:t>Karekteristike</w:t>
+      </w:r>
+      <w:proofErr w:type="spellEnd"/>
+      <w:r>
+        <w:rPr>
+          <w:rFonts w:ascii="Arial" w:eastAsia="Times New Roman" w:hAnsi="Arial" w:cs="Arial"/>
+          <w:bCs/>
+          <w:sz w:val="24"/>
+          <w:szCs w:val="24"/>
+        </w:rPr>
+        <w:t xml:space="preserve"> staza se vuku iz vanjske datoteke, tj. svaka staza ima svoju mapu i svaki element ima svoju tekstualnu datoteku iz koje program iščitava i crta stazu. Svaki redak određenog objekta predstavlja jedan element. To znači da ako datoteka </w:t>
+      </w:r>
+      <w:r>
+        <w:rPr>
+          <w:rFonts w:ascii="Arial" w:eastAsia="Times New Roman" w:hAnsi="Arial" w:cs="Arial"/>
+          <w:bCs/>
+          <w:i/>
+          <w:iCs/>
+          <w:sz w:val="24"/>
+          <w:szCs w:val="24"/>
+        </w:rPr>
+        <w:t>obstacles.txt</w:t>
+      </w:r>
+      <w:r>
+        <w:rPr>
+          <w:rFonts w:ascii="Arial" w:eastAsia="Times New Roman" w:hAnsi="Arial" w:cs="Arial"/>
+          <w:bCs/>
+          <w:sz w:val="24"/>
+          <w:szCs w:val="24"/>
+        </w:rPr>
+        <w:t xml:space="preserve"> ukupno ima 20 redaka ta staza ima 20 zidova.</w:t>
+      </w:r>
+    </w:p>
+    <w:p>
+      <w:pPr>
+        <w:spacing w:line="360" w:lineRule="auto"/>
+        <w:rPr>
+          <w:rFonts w:ascii="Arial" w:eastAsia="Times New Roman" w:hAnsi="Arial" w:cs="Arial"/>
+          <w:bCs/>
+          <w:sz w:val="24"/>
+          <w:szCs w:val="24"/>
+        </w:rPr>
+      </w:pPr>
+      <w:r>
+        <w:rPr>
+          <w:rFonts w:ascii="Arial" w:eastAsia="Times New Roman" w:hAnsi="Arial" w:cs="Arial"/>
+          <w:bCs/>
+          <w:sz w:val="24"/>
+          <w:szCs w:val="24"/>
+        </w:rPr>
+        <w:t>Objekt starta ima oblik točke te su u njegovoj datoteci zapisana samo dva brojeva u istom retku (x, y); x i y koordinata starta. Svi automobili kreću iz te jedne točke na početku generacije.</w:t>
+      </w:r>
+      <w:r>
+        <w:rPr>
+          <w:rFonts w:ascii="Arial" w:eastAsia="Times New Roman" w:hAnsi="Arial" w:cs="Arial"/>
+          <w:bCs/>
+          <w:sz w:val="24"/>
+          <w:szCs w:val="24"/>
+        </w:rPr>
+        <w:br/>
+        <w:t xml:space="preserve">Objekt zida ima oblik obične linije. Datoteka </w:t>
+      </w:r>
+      <w:r>
+        <w:rPr>
+          <w:rFonts w:ascii="Arial" w:eastAsia="Times New Roman" w:hAnsi="Arial" w:cs="Arial"/>
+          <w:bCs/>
+          <w:i/>
+          <w:iCs/>
+          <w:sz w:val="24"/>
+          <w:szCs w:val="24"/>
+        </w:rPr>
+        <w:t>obstacles.txt</w:t>
+      </w:r>
+      <w:r>
+        <w:rPr>
+          <w:rFonts w:ascii="Arial" w:eastAsia="Times New Roman" w:hAnsi="Arial" w:cs="Arial"/>
+          <w:bCs/>
+          <w:sz w:val="24"/>
+          <w:szCs w:val="24"/>
+        </w:rPr>
+        <w:t xml:space="preserve"> u sebi ima koordinate svakog zida određene staze. U svakom retku je ispisano 4 brojeva u ovom obliku</w:t>
+      </w:r>
+      <w:r>
+        <w:rPr>
+          <w:rFonts w:ascii="Arial" w:eastAsia="Times New Roman" w:hAnsi="Arial" w:cs="Arial"/>
+          <w:bCs/>
+          <w:sz w:val="24"/>
+          <w:szCs w:val="24"/>
+        </w:rPr>
+        <w:t>:</w:t>
+      </w:r>
+      <w:r>
+        <w:rPr>
+          <w:rFonts w:ascii="Arial" w:eastAsia="Times New Roman" w:hAnsi="Arial" w:cs="Arial"/>
+          <w:bCs/>
+          <w:sz w:val="24"/>
+          <w:szCs w:val="24"/>
+        </w:rPr>
+        <w:t xml:space="preserve"> </w:t>
+      </w:r>
+      <w:r>
+        <w:rPr>
+          <w:rFonts w:ascii="Arial" w:eastAsia="Times New Roman" w:hAnsi="Arial" w:cs="Arial"/>
+          <w:bCs/>
+          <w:sz w:val="24"/>
+          <w:szCs w:val="24"/>
+        </w:rPr>
+        <w:br/>
+        <w:t>(x1, y1, x2, y2). Pomoću tih koordinata se postavljaju zidovi.</w:t>
+      </w:r>
+      <w:r>
+        <w:rPr>
+          <w:rFonts w:ascii="Arial" w:eastAsia="Times New Roman" w:hAnsi="Arial" w:cs="Arial"/>
+          <w:bCs/>
+          <w:sz w:val="24"/>
+          <w:szCs w:val="24"/>
+        </w:rPr>
+        <w:t xml:space="preserve"> Ako ima puno kratkih zidova moguće je postignuti izgled glatke zakrivljene crte. </w:t>
+      </w:r>
+      <w:r>
+        <w:rPr>
+          <w:rFonts w:ascii="Arial" w:eastAsia="Times New Roman" w:hAnsi="Arial" w:cs="Arial"/>
+          <w:bCs/>
+          <w:sz w:val="24"/>
+          <w:szCs w:val="24"/>
+        </w:rPr>
+        <w:br/>
+        <w:t xml:space="preserve">Objekt kontrolne točke je nešto kompliciraniji. </w:t>
+      </w:r>
+      <w:r>
+        <w:rPr>
+          <w:rFonts w:ascii="Arial" w:eastAsia="Times New Roman" w:hAnsi="Arial" w:cs="Arial"/>
+          <w:bCs/>
+          <w:sz w:val="24"/>
+          <w:szCs w:val="24"/>
+        </w:rPr>
+        <w:t xml:space="preserve">On nam služi za određivanje koji auto je došao do kojeg dijela staze te tu informaciju koristimo kod genetskog algoritma. Ima oblik kruga pa su osnovne karakteristike x i y koordinate i promjer. Osim spomenutih ima još jedan koji se naziva </w:t>
+      </w:r>
+      <w:proofErr w:type="spellStart"/>
+      <w:r>
+        <w:rPr>
+          <w:rFonts w:ascii="Arial" w:eastAsia="Times New Roman" w:hAnsi="Arial" w:cs="Arial"/>
+          <w:bCs/>
+          <w:i/>
+          <w:iCs/>
+          <w:sz w:val="24"/>
+          <w:szCs w:val="24"/>
+        </w:rPr>
+        <w:t>fitnessMultiplier</w:t>
+      </w:r>
+      <w:proofErr w:type="spellEnd"/>
+      <w:r>
+        <w:rPr>
+          <w:rFonts w:ascii="Arial" w:eastAsia="Times New Roman" w:hAnsi="Arial" w:cs="Arial"/>
+          <w:bCs/>
+          <w:sz w:val="24"/>
+          <w:szCs w:val="24"/>
+        </w:rPr>
+        <w:t>. O njemu i njegovoj svrsi ćemo više govoriti kod objašnjavanja genetskog algoritma. Oblik svakog retka izgleda ovako: (x, y, R,</w:t>
+      </w:r>
+      <w:r>
+        <w:rPr>
+          <w:rFonts w:ascii="Arial" w:eastAsia="Times New Roman" w:hAnsi="Arial" w:cs="Arial"/>
+          <w:bCs/>
+          <w:sz w:val="24"/>
+          <w:szCs w:val="24"/>
+        </w:rPr>
+        <w:t xml:space="preserve"> </w:t>
+      </w:r>
+      <w:proofErr w:type="spellStart"/>
+      <w:r>
+        <w:rPr>
+          <w:rFonts w:ascii="Arial" w:eastAsia="Times New Roman" w:hAnsi="Arial" w:cs="Arial"/>
+          <w:bCs/>
+          <w:sz w:val="24"/>
+          <w:szCs w:val="24"/>
+        </w:rPr>
+        <w:t>fitnessMultiplier</w:t>
+      </w:r>
+      <w:proofErr w:type="spellEnd"/>
+      <w:r>
+        <w:rPr>
+          <w:rFonts w:ascii="Arial" w:eastAsia="Times New Roman" w:hAnsi="Arial" w:cs="Arial"/>
+          <w:bCs/>
+          <w:sz w:val="24"/>
+          <w:szCs w:val="24"/>
+        </w:rPr>
+        <w:t>).</w:t>
+      </w:r>
+      <w:r>
+        <w:rPr>
+          <w:rFonts w:ascii="Arial" w:eastAsia="Times New Roman" w:hAnsi="Arial" w:cs="Arial"/>
+          <w:bCs/>
+          <w:sz w:val="24"/>
+          <w:szCs w:val="24"/>
+        </w:rPr>
+        <w:br/>
+        <w:t xml:space="preserve">Cilj ima također oblik linije, ali u datoteci imamo dva retka. </w:t>
+      </w:r>
+      <w:r>
+        <w:rPr>
+          <w:rFonts w:ascii="Arial" w:eastAsia="Times New Roman" w:hAnsi="Arial" w:cs="Arial"/>
+          <w:bCs/>
+          <w:sz w:val="24"/>
+          <w:szCs w:val="24"/>
+        </w:rPr>
+        <w:t xml:space="preserve">U prvom su koordinate cilja (x1, y1, x2, y2), a u drugom je specificirani ofset kod crtanja slike ciljne zastavice (koristi samo u vizualne svrhe). </w:t>
+      </w:r>
+    </w:p>
+    <w:p>
+      <w:pPr>
+        <w:spacing w:line="360" w:lineRule="auto"/>
+        <w:rPr>
+          <w:rFonts w:ascii="Arial" w:eastAsia="Times New Roman" w:hAnsi="Arial" w:cs="Arial"/>
+          <w:bCs/>
+          <w:sz w:val="24"/>
+          <w:szCs w:val="24"/>
+        </w:rPr>
+      </w:pPr>
+    </w:p>
+    <w:p>
+      <w:pPr>
+        <w:spacing w:line="360" w:lineRule="auto"/>
+        <w:rPr>
+          <w:rFonts w:ascii="Arial" w:eastAsia="Times New Roman" w:hAnsi="Arial" w:cs="Arial"/>
+          <w:bCs/>
+          <w:sz w:val="24"/>
+          <w:szCs w:val="24"/>
+        </w:rPr>
+      </w:pPr>
+      <w:r>
+        <w:rPr>
+          <w:rFonts w:ascii="Arial" w:eastAsia="Times New Roman" w:hAnsi="Arial" w:cs="Arial"/>
+          <w:bCs/>
+          <w:sz w:val="24"/>
+          <w:szCs w:val="24"/>
+        </w:rPr>
+        <w:t>Pr</w:t>
+      </w:r>
+      <w:r>
+        <w:rPr>
+          <w:rFonts w:ascii="Arial" w:eastAsia="Times New Roman" w:hAnsi="Arial" w:cs="Arial"/>
+          <w:bCs/>
+          <w:sz w:val="24"/>
+          <w:szCs w:val="24"/>
+        </w:rPr>
+        <w:t>imjer staze:</w:t>
+      </w:r>
+    </w:p>
+    <w:p>
+      <w:pPr>
+        <w:spacing w:line="360" w:lineRule="auto"/>
+        <w:rPr>
+          <w:rFonts w:ascii="Arial" w:eastAsia="Times New Roman" w:hAnsi="Arial" w:cs="Arial"/>
+          <w:bCs/>
+          <w:sz w:val="24"/>
+          <w:szCs w:val="24"/>
+        </w:rPr>
+      </w:pPr>
+      <w:r>
+        <w:rPr>
+          <w:noProof/>
+        </w:rPr>
+        <w:drawing>
+          <wp:inline distT="0" distB="0" distL="0" distR="0" wp14:anchorId="05B3B89E" wp14:editId="42B21BBF">
+            <wp:extent cx="5760720" cy="3144520"/>
+            <wp:effectExtent l="0" t="0" r="0" b="0"/>
+            <wp:docPr id="7" name="Slika 7"/>
+            <wp:cNvGraphicFramePr>
+              <a:graphicFrameLocks xmlns:a="http://schemas.openxmlformats.org/drawingml/2006/main" noChangeAspect="1"/>
+            </wp:cNvGraphicFramePr>
+            <a:graphic xmlns:a="http://schemas.openxmlformats.org/drawingml/2006/main">
+              <a:graphicData uri="http://schemas.openxmlformats.org/drawingml/2006/picture">
+                <pic:pic xmlns:pic="http://schemas.openxmlformats.org/drawingml/2006/picture">
+                  <pic:nvPicPr>
+                    <pic:cNvPr id="1" name=""/>
+                    <pic:cNvPicPr/>
+                  </pic:nvPicPr>
+                  <pic:blipFill>
+                    <a:blip r:embed="rId9"/>
+                    <a:stretch>
+                      <a:fillRect/>
+                    </a:stretch>
+                  </pic:blipFill>
+                  <pic:spPr>
+                    <a:xfrm>
+                      <a:off x="0" y="0"/>
+                      <a:ext cx="5760720" cy="3144520"/>
+                    </a:xfrm>
+                    <a:prstGeom prst="rect">
+                      <a:avLst/>
+                    </a:prstGeom>
+                  </pic:spPr>
+                </pic:pic>
+              </a:graphicData>
+            </a:graphic>
+          </wp:inline>
+        </w:drawing>
+      </w:r>
+      <w:r>
+        <w:rPr>
+          <w:noProof/>
+        </w:rPr>
+        <w:t xml:space="preserve"> </w:t>
+      </w:r>
+    </w:p>
+    <w:p>
+      <w:pPr>
+        <w:spacing w:line="360" w:lineRule="auto"/>
+        <w:rPr>
+          <w:rFonts w:ascii="Arial" w:eastAsia="Times New Roman" w:hAnsi="Arial" w:cs="Arial"/>
+          <w:bCs/>
+          <w:sz w:val="24"/>
+          <w:szCs w:val="24"/>
+        </w:rPr>
+      </w:pPr>
+      <w:r>
+        <w:rPr>
+          <w:rFonts w:ascii="Arial" w:eastAsia="Times New Roman" w:hAnsi="Arial" w:cs="Arial"/>
+          <w:bCs/>
+          <w:sz w:val="24"/>
+          <w:szCs w:val="24"/>
+        </w:rPr>
+        <w:t>sivi obrub auta – start (</w:t>
+      </w:r>
+      <w:proofErr w:type="spellStart"/>
+      <w:r>
+        <w:rPr>
+          <w:rFonts w:ascii="Arial" w:eastAsia="Times New Roman" w:hAnsi="Arial" w:cs="Arial"/>
+          <w:bCs/>
+          <w:sz w:val="24"/>
+          <w:szCs w:val="24"/>
+        </w:rPr>
+        <w:t>starting</w:t>
+      </w:r>
+      <w:proofErr w:type="spellEnd"/>
+      <w:r>
+        <w:rPr>
+          <w:rFonts w:ascii="Arial" w:eastAsia="Times New Roman" w:hAnsi="Arial" w:cs="Arial"/>
+          <w:bCs/>
+          <w:sz w:val="24"/>
+          <w:szCs w:val="24"/>
+        </w:rPr>
+        <w:t xml:space="preserve"> </w:t>
+      </w:r>
+      <w:proofErr w:type="spellStart"/>
+      <w:r>
+        <w:rPr>
+          <w:rFonts w:ascii="Arial" w:eastAsia="Times New Roman" w:hAnsi="Arial" w:cs="Arial"/>
+          <w:bCs/>
+          <w:sz w:val="24"/>
+          <w:szCs w:val="24"/>
+        </w:rPr>
+        <w:t>point</w:t>
+      </w:r>
+      <w:proofErr w:type="spellEnd"/>
+      <w:r>
+        <w:rPr>
+          <w:rFonts w:ascii="Arial" w:eastAsia="Times New Roman" w:hAnsi="Arial" w:cs="Arial"/>
+          <w:bCs/>
+          <w:sz w:val="24"/>
+          <w:szCs w:val="24"/>
+        </w:rPr>
+        <w:t>)</w:t>
+      </w:r>
+      <w:r>
+        <w:rPr>
+          <w:rFonts w:ascii="Arial" w:eastAsia="Times New Roman" w:hAnsi="Arial" w:cs="Arial"/>
+          <w:bCs/>
+          <w:sz w:val="24"/>
+          <w:szCs w:val="24"/>
+        </w:rPr>
+        <w:br/>
+      </w:r>
+      <w:r>
+        <w:rPr>
+          <w:rFonts w:ascii="Arial" w:eastAsia="Times New Roman" w:hAnsi="Arial" w:cs="Arial"/>
+          <w:bCs/>
+          <w:sz w:val="24"/>
+          <w:szCs w:val="24"/>
+        </w:rPr>
+        <w:t>plavo – zidovi (</w:t>
+      </w:r>
+      <w:proofErr w:type="spellStart"/>
+      <w:r>
+        <w:rPr>
+          <w:rFonts w:ascii="Arial" w:eastAsia="Times New Roman" w:hAnsi="Arial" w:cs="Arial"/>
+          <w:bCs/>
+          <w:sz w:val="24"/>
+          <w:szCs w:val="24"/>
+        </w:rPr>
+        <w:t>obstacles</w:t>
+      </w:r>
+      <w:proofErr w:type="spellEnd"/>
+      <w:r>
+        <w:rPr>
+          <w:rFonts w:ascii="Arial" w:eastAsia="Times New Roman" w:hAnsi="Arial" w:cs="Arial"/>
+          <w:bCs/>
+          <w:sz w:val="24"/>
+          <w:szCs w:val="24"/>
+        </w:rPr>
+        <w:t>)</w:t>
+      </w:r>
+      <w:r>
+        <w:rPr>
+          <w:rFonts w:ascii="Arial" w:eastAsia="Times New Roman" w:hAnsi="Arial" w:cs="Arial"/>
+          <w:bCs/>
+          <w:sz w:val="24"/>
+          <w:szCs w:val="24"/>
+        </w:rPr>
+        <w:br/>
+        <w:t xml:space="preserve">zeleni </w:t>
+      </w:r>
+      <w:r>
+        <w:rPr>
+          <w:rFonts w:ascii="Arial" w:eastAsia="Times New Roman" w:hAnsi="Arial" w:cs="Arial"/>
+          <w:bCs/>
+          <w:sz w:val="24"/>
+          <w:szCs w:val="24"/>
+        </w:rPr>
+        <w:t>krugovi – kontrolne točke (</w:t>
+      </w:r>
+      <w:proofErr w:type="spellStart"/>
+      <w:r>
+        <w:rPr>
+          <w:rFonts w:ascii="Arial" w:eastAsia="Times New Roman" w:hAnsi="Arial" w:cs="Arial"/>
+          <w:bCs/>
+          <w:sz w:val="24"/>
+          <w:szCs w:val="24"/>
+        </w:rPr>
+        <w:t>checkpoints</w:t>
+      </w:r>
+      <w:proofErr w:type="spellEnd"/>
+      <w:r>
+        <w:rPr>
+          <w:rFonts w:ascii="Arial" w:eastAsia="Times New Roman" w:hAnsi="Arial" w:cs="Arial"/>
+          <w:bCs/>
+          <w:sz w:val="24"/>
+          <w:szCs w:val="24"/>
+        </w:rPr>
+        <w:t>)</w:t>
+      </w:r>
+      <w:r>
+        <w:rPr>
+          <w:rFonts w:ascii="Arial" w:eastAsia="Times New Roman" w:hAnsi="Arial" w:cs="Arial"/>
+          <w:bCs/>
+          <w:sz w:val="24"/>
+          <w:szCs w:val="24"/>
+        </w:rPr>
+        <w:br/>
+        <w:t>žuta linija – cilj (</w:t>
+      </w:r>
+      <w:proofErr w:type="spellStart"/>
+      <w:r>
+        <w:rPr>
+          <w:rFonts w:ascii="Arial" w:eastAsia="Times New Roman" w:hAnsi="Arial" w:cs="Arial"/>
+          <w:bCs/>
+          <w:sz w:val="24"/>
+          <w:szCs w:val="24"/>
+        </w:rPr>
+        <w:t>finish</w:t>
+      </w:r>
+      <w:proofErr w:type="spellEnd"/>
+      <w:r>
+        <w:rPr>
+          <w:rFonts w:ascii="Arial" w:eastAsia="Times New Roman" w:hAnsi="Arial" w:cs="Arial"/>
+          <w:bCs/>
+          <w:sz w:val="24"/>
+          <w:szCs w:val="24"/>
+        </w:rPr>
+        <w:t xml:space="preserve"> line)</w:t>
+      </w:r>
+      <w:r>
+        <w:rPr>
+          <w:rFonts w:ascii="Arial" w:eastAsia="Times New Roman" w:hAnsi="Arial" w:cs="Arial"/>
+          <w:bCs/>
+          <w:sz w:val="24"/>
+          <w:szCs w:val="24"/>
+        </w:rPr>
+        <w:br w:type="page"/>
+      </w:r>
+    </w:p>
+    <w:p>
+      <w:pPr>
+        <w:spacing w:line="360" w:lineRule="auto"/>
+        <w:rPr>
+          <w:rFonts w:ascii="Arial" w:eastAsia="Times New Roman" w:hAnsi="Arial" w:cs="Arial"/>
+          <w:bCs/>
+          <w:sz w:val="28"/>
+          <w:szCs w:val="28"/>
+        </w:rPr>
+      </w:pPr>
+      <w:r>
+        <w:rPr>
+          <w:rFonts w:ascii="Arial" w:eastAsia="Times New Roman" w:hAnsi="Arial" w:cs="Arial"/>
+          <w:bCs/>
+          <w:sz w:val="28"/>
+          <w:szCs w:val="28"/>
+        </w:rPr>
+        <w:lastRenderedPageBreak/>
+        <w:t>Vidokrug auta</w:t>
+      </w:r>
+    </w:p>
+    <w:p>
+      <w:pPr>
+        <w:spacing w:line="360" w:lineRule="auto"/>
+        <w:rPr>
+          <w:rFonts w:ascii="Arial" w:eastAsia="Times New Roman" w:hAnsi="Arial" w:cs="Arial"/>
+          <w:bCs/>
+          <w:sz w:val="24"/>
+          <w:szCs w:val="24"/>
+        </w:rPr>
+      </w:pPr>
+      <w:r>
+        <w:rPr>
+          <w:rFonts w:ascii="Arial" w:eastAsia="Times New Roman" w:hAnsi="Arial" w:cs="Arial"/>
+          <w:bCs/>
+          <w:sz w:val="24"/>
+          <w:szCs w:val="24"/>
+        </w:rPr>
+        <w:t>Kod vožnje automobila ljudsko oko prima pregršt informacija iz različitih izvora. Signali dolaze kroz vjetrobransko staklo, bočnih i zadnjeg prozora kroz unutarnje ogledalo, retrovizora, kontrolne ploče, itd.. Naš mozak sve to ujedinjuje i odlučuje što nam je sljedeće činiti.</w:t>
+      </w:r>
+      <w:r>
+        <w:rPr>
+          <w:rFonts w:ascii="Arial" w:eastAsia="Times New Roman" w:hAnsi="Arial" w:cs="Arial"/>
+          <w:bCs/>
+          <w:sz w:val="24"/>
+          <w:szCs w:val="24"/>
+        </w:rPr>
+        <w:t xml:space="preserve"> Za razliku od našeg uma, um (neuronska mreža) auta u simulaciji nije toliko kompleksan. Za uspješno upravljanje dovoljno mu je samo pet ulaznih signala (input-a).</w:t>
+      </w:r>
+    </w:p>
+    <w:p>
+      <w:pPr>
+        <w:spacing w:line="360" w:lineRule="auto"/>
+        <w:rPr>
+          <w:rFonts w:ascii="Arial" w:hAnsi="Arial" w:cs="Arial"/>
+          <w:sz w:val="24"/>
+          <w:szCs w:val="24"/>
+        </w:rPr>
+      </w:pPr>
+      <w:r>
+        <w:rPr>
+          <w:rFonts w:ascii="Arial" w:eastAsia="Times New Roman" w:hAnsi="Arial" w:cs="Arial"/>
+          <w:bCs/>
+          <w:sz w:val="24"/>
+          <w:szCs w:val="24"/>
+        </w:rPr>
+        <w:t>Svaki auto ima „ugrađena“ pet senzora.</w:t>
+      </w:r>
+      <w:r>
+        <w:rPr>
+          <w:rFonts w:ascii="Arial" w:eastAsia="Times New Roman" w:hAnsi="Arial" w:cs="Arial"/>
+          <w:bCs/>
+          <w:sz w:val="24"/>
+          <w:szCs w:val="24"/>
+        </w:rPr>
+        <w:br/>
+      </w:r>
+      <w:r>
+        <w:rPr>
+          <w:rFonts w:ascii="Arial" w:hAnsi="Arial" w:cs="Arial"/>
+          <w:sz w:val="24"/>
+          <w:szCs w:val="24"/>
+        </w:rPr>
+        <w:t xml:space="preserve">Senzori su postavljeni da </w:t>
+      </w:r>
+      <w:r>
+        <w:rPr>
+          <w:rFonts w:ascii="Arial" w:hAnsi="Arial" w:cs="Arial"/>
+          <w:i/>
+          <w:iCs/>
+          <w:sz w:val="24"/>
+          <w:szCs w:val="24"/>
+        </w:rPr>
+        <w:t>vide</w:t>
+      </w:r>
+      <w:r>
+        <w:rPr>
+          <w:rFonts w:ascii="Arial" w:hAnsi="Arial" w:cs="Arial"/>
+          <w:sz w:val="24"/>
+          <w:szCs w:val="24"/>
+        </w:rPr>
+        <w:t xml:space="preserve"> 300 piksela ispred autića u 5 smjerova. Od kojih je jedan postavljen da gleda ravno naprijed, dva lijevo i desno pod 20 stupnjeva i dva lijevo i desno pod 50 stupnjeva od središnjeg senzora.</w:t>
+      </w:r>
+    </w:p>
+    <w:p>
+      <w:pPr>
+        <w:spacing w:line="360" w:lineRule="auto"/>
+        <w:jc w:val="center"/>
+        <w:rPr>
+          <w:rFonts w:ascii="Arial" w:eastAsia="Times New Roman" w:hAnsi="Arial" w:cs="Arial"/>
+          <w:bCs/>
+          <w:sz w:val="24"/>
+          <w:szCs w:val="24"/>
+        </w:rPr>
+      </w:pPr>
+      <w:r>
+        <w:rPr>
+          <w:rFonts w:ascii="Arial" w:eastAsia="Times New Roman" w:hAnsi="Arial" w:cs="Arial"/>
+          <w:bCs/>
+          <w:sz w:val="24"/>
+          <w:szCs w:val="24"/>
+        </w:rPr>
+        <w:drawing>
+          <wp:inline distT="0" distB="0" distL="0" distR="0" wp14:anchorId="3711D318" wp14:editId="3285A35E">
+            <wp:extent cx="3639058" cy="2667372"/>
+            <wp:effectExtent l="0" t="0" r="0" b="0"/>
+            <wp:docPr id="10" name="Slika 10"/>
+            <wp:cNvGraphicFramePr>
+              <a:graphicFrameLocks xmlns:a="http://schemas.openxmlformats.org/drawingml/2006/main" noChangeAspect="1"/>
+            </wp:cNvGraphicFramePr>
+            <a:graphic xmlns:a="http://schemas.openxmlformats.org/drawingml/2006/main">
+              <a:graphicData uri="http://schemas.openxmlformats.org/drawingml/2006/picture">
+                <pic:pic xmlns:pic="http://schemas.openxmlformats.org/drawingml/2006/picture">
+                  <pic:nvPicPr>
+                    <pic:cNvPr id="1" name=""/>
+                    <pic:cNvPicPr/>
+                  </pic:nvPicPr>
+                  <pic:blipFill>
+                    <a:blip r:embed="rId10"/>
+                    <a:stretch>
+                      <a:fillRect/>
+                    </a:stretch>
+                  </pic:blipFill>
+                  <pic:spPr>
+                    <a:xfrm>
+                      <a:off x="0" y="0"/>
+                      <a:ext cx="3639058" cy="2667372"/>
+                    </a:xfrm>
+                    <a:prstGeom prst="rect">
+                      <a:avLst/>
+                    </a:prstGeom>
+                  </pic:spPr>
+                </pic:pic>
+              </a:graphicData>
+            </a:graphic>
+          </wp:inline>
+        </w:drawing>
+      </w:r>
+    </w:p>
+    <w:p>
+      <w:pPr>
+        <w:spacing w:line="360" w:lineRule="auto"/>
+        <w:jc w:val="center"/>
+        <w:rPr>
+          <w:rFonts w:ascii="Arial" w:eastAsia="Times New Roman" w:hAnsi="Arial" w:cs="Arial"/>
+          <w:bCs/>
+          <w:sz w:val="28"/>
+          <w:szCs w:val="28"/>
+        </w:rPr>
+      </w:pPr>
       <w:bookmarkStart w:id="1" w:name="_GoBack"/>
       <w:bookmarkEnd w:id="1"/>
-      <w:r>
-        <w:rPr>
-          <w:rFonts w:ascii="Arial" w:eastAsia="Times New Roman" w:hAnsi="Arial" w:cs="Arial"/>
-          <w:bCs/>
-          <w:sz w:val="24"/>
-          <w:szCs w:val="24"/>
-        </w:rPr>
-        <w:t xml:space="preserve">“ kojeg ćemo se dotaknuti kasnije  </w:t>
-      </w:r>
     </w:p>
     <w:p>
       <w:pPr>
         <w:spacing w:line="360" w:lineRule="auto"/>
-        <w:rPr>
-          <w:rFonts w:ascii="Arial" w:eastAsia="Times New Roman" w:hAnsi="Arial" w:cs="Arial"/>
-          <w:bCs/>
-          <w:sz w:val="24"/>
-          <w:szCs w:val="24"/>
-        </w:rPr>
-      </w:pPr>
-    </w:p>
-    <w:p>
-      <w:pPr>
-        <w:spacing w:line="360" w:lineRule="auto"/>
+        <w:jc w:val="center"/>
         <w:rPr>
           <w:rFonts w:ascii="Arial" w:eastAsia="Times New Roman" w:hAnsi="Arial" w:cs="Arial"/>
           <w:bCs/>
@@ -3039,7 +4094,7 @@
           <w:sz w:val="28"/>
           <w:szCs w:val="28"/>
         </w:rPr>
-        <w:t>Vidokrug auta</w:t>
+        <w:br w:type="page"/>
       </w:r>
     </w:p>
     <w:p>
@@ -3052,24 +4107,14 @@
           <w:szCs w:val="28"/>
         </w:rPr>
       </w:pPr>
-    </w:p>
-    <w:p>
-      <w:pPr>
-        <w:spacing w:line="360" w:lineRule="auto"/>
+      <w:r>
         <w:rPr>
           <w:rFonts w:ascii="Arial" w:eastAsia="Times New Roman" w:hAnsi="Arial" w:cs="Arial"/>
           <w:bCs/>
           <w:sz w:val="28"/>
           <w:szCs w:val="28"/>
         </w:rPr>
-      </w:pPr>
-      <w:r>
-        <w:rPr>
-          <w:rFonts w:ascii="Arial" w:eastAsia="Times New Roman" w:hAnsi="Arial" w:cs="Arial"/>
-          <w:bCs/>
-          <w:sz w:val="28"/>
-          <w:szCs w:val="28"/>
-        </w:rPr>
+        <w:lastRenderedPageBreak/>
         <w:t>Stanja auta</w:t>
       </w:r>
     </w:p>
@@ -3175,7 +4220,21 @@
         <w:rPr>
           <w:rFonts w:ascii="Arial" w:hAnsi="Arial" w:cs="Arial"/>
         </w:rPr>
-        <w:t>e morao je biti manualan. Kod pokretanja Processing programa kreira se kanvas za crtanje, te svi en</w:t>
+        <w:t xml:space="preserve">e morao je biti manualan. Kod pokretanja Processing programa kreira se </w:t>
+      </w:r>
+      <w:proofErr w:type="spellStart"/>
+      <w:r>
+        <w:rPr>
+          <w:rFonts w:ascii="Arial" w:hAnsi="Arial" w:cs="Arial"/>
+        </w:rPr>
+        <w:t>kanvas</w:t>
+      </w:r>
+      <w:proofErr w:type="spellEnd"/>
+      <w:r>
+        <w:rPr>
+          <w:rFonts w:ascii="Arial" w:hAnsi="Arial" w:cs="Arial"/>
+        </w:rPr>
+        <w:t xml:space="preserve"> za crtanje, te svi en</w:t>
       </w:r>
       <w:r>
         <w:rPr>
@@ -3218,7 +4277,21 @@
         <w:rPr>
           <w:rFonts w:ascii="Arial" w:hAnsi="Arial" w:cs="Arial"/>
         </w:rPr>
-        <w:t xml:space="preserve">takozvani „checkpointevi“ koji </w:t>
+        <w:t>takozvani „</w:t>
+      </w:r>
+      <w:proofErr w:type="spellStart"/>
+      <w:r>
+        <w:rPr>
+          <w:rFonts w:ascii="Arial" w:hAnsi="Arial" w:cs="Arial"/>
+        </w:rPr>
+        <w:t>checkpointevi</w:t>
+      </w:r>
+      <w:proofErr w:type="spellEnd"/>
+      <w:r>
+        <w:rPr>
+          <w:rFonts w:ascii="Arial" w:hAnsi="Arial" w:cs="Arial"/>
+        </w:rPr>
+        <w:t xml:space="preserve">“ koji </w:t>
       </w:r>
       <w:r>
         <w:rPr>
@@ -3254,7 +4327,6 @@
         <w:rPr>
           <w:rFonts w:ascii="Arial" w:hAnsi="Arial" w:cs="Arial"/>
         </w:rPr>
-        <w:lastRenderedPageBreak/>
         <w:t>nakon zavoja</w:t>
       </w:r>
       <w:r>
@@ -3285,7 +4357,21 @@
         <w:rPr>
           <w:rFonts w:ascii="Arial" w:hAnsi="Arial" w:cs="Arial"/>
         </w:rPr>
-        <w:t>. Kad auto uđe u radijus checkpoint-a tada program prepozna da je auto stigao do određenog dijela staze.</w:t>
+        <w:t xml:space="preserve">. Kad auto uđe u radijus </w:t>
+      </w:r>
+      <w:proofErr w:type="spellStart"/>
+      <w:r>
+        <w:rPr>
+          <w:rFonts w:ascii="Arial" w:hAnsi="Arial" w:cs="Arial"/>
+        </w:rPr>
+        <w:t>checkpoint</w:t>
+      </w:r>
+      <w:proofErr w:type="spellEnd"/>
+      <w:r>
+        <w:rPr>
+          <w:rFonts w:ascii="Arial" w:hAnsi="Arial" w:cs="Arial"/>
+        </w:rPr>
+        <w:t>-a tada program prepozna da je auto stigao do određenog dijela staze.</w:t>
       </w:r>
     </w:p>
     <w:p>
@@ -3298,6 +4384,7 @@
       <w:r>
         <w:rPr>
           <w:rFonts w:ascii="Arial" w:hAnsi="Arial" w:cs="Arial"/>
+          <w:noProof/>
         </w:rPr>
         <w:drawing>
           <wp:inline distT="0" distB="0" distL="0" distR="0" wp14:anchorId="763F7A16" wp14:editId="13CEF2C1">
@@ -3315,7 +4402,7 @@
                     <pic:cNvPicPr/>
                   </pic:nvPicPr>
                   <pic:blipFill rotWithShape="1">
-                    <a:blip r:embed="rId9"/>
+                    <a:blip r:embed="rId11"/>
                     <a:srcRect l="331"/>
                     <a:stretch/>
                   </pic:blipFill>
@@ -3514,14 +4601,7 @@
         <w:rPr>
           <w:rFonts w:ascii="Arial" w:hAnsi="Arial" w:cs="Arial"/>
         </w:rPr>
-        <w:t xml:space="preserve"> Od kojih je </w:t>
-      </w:r>
-      <w:r>
-        <w:rPr>
-          <w:rFonts w:ascii="Arial" w:hAnsi="Arial" w:cs="Arial"/>
-        </w:rPr>
-        <w:lastRenderedPageBreak/>
-        <w:t>jedan postavljen da gleda ravno naprijed, dva lijevo i desno pod 20 stupnjeva i dva lijevo i desno pod 50 stupnjeva od središnjeg senzora.</w:t>
+        <w:t xml:space="preserve"> Od kojih je jedan postavljen da gleda ravno naprijed, dva lijevo i desno pod 20 stupnjeva i dva lijevo i desno pod 50 stupnjeva od središnjeg senzora.</w:t>
       </w:r>
     </w:p>
     <w:p>
@@ -3534,6 +4614,7 @@
       <w:r>
         <w:rPr>
           <w:rFonts w:ascii="Arial" w:hAnsi="Arial" w:cs="Arial"/>
+          <w:noProof/>
         </w:rPr>
         <w:drawing>
           <wp:inline distT="0" distB="0" distL="0" distR="0" wp14:anchorId="6E42D24E" wp14:editId="6C830220">
@@ -3551,7 +4632,7 @@
                     <pic:cNvPicPr/>
                   </pic:nvPicPr>
                   <pic:blipFill rotWithShape="1">
-                    <a:blip r:embed="rId10"/>
+                    <a:blip r:embed="rId12"/>
                     <a:srcRect l="13304" t="1762" r="13969"/>
                     <a:stretch/>
                   </pic:blipFill>
@@ -3603,7 +4684,21 @@
         <w:rPr>
           <w:rFonts w:ascii="Arial" w:hAnsi="Arial" w:cs="Arial"/>
         </w:rPr>
-        <w:t xml:space="preserve"> senzor nešto prepozna ispred sebe, da se sama crta koja označuje senzor podeblja. S tim svojstvom nama je puno lakše vizualizirati autićevo vidno polje.</w:t>
+        <w:t xml:space="preserve"> senzor nešto prepozna ispred sebe, da se sama crta koja označuje senzor podeblja. S tim svojstvom nama je puno lakše vizualizirati </w:t>
+      </w:r>
+      <w:proofErr w:type="spellStart"/>
+      <w:r>
+        <w:rPr>
+          <w:rFonts w:ascii="Arial" w:hAnsi="Arial" w:cs="Arial"/>
+        </w:rPr>
+        <w:t>autićevo</w:t>
+      </w:r>
+      <w:proofErr w:type="spellEnd"/>
+      <w:r>
+        <w:rPr>
+          <w:rFonts w:ascii="Arial" w:hAnsi="Arial" w:cs="Arial"/>
+        </w:rPr>
+        <w:t xml:space="preserve"> vidno polje.</w:t>
       </w:r>
     </w:p>
     <w:p>
@@ -3616,7 +4711,9 @@
       <w:r>
         <w:rPr>
           <w:rFonts w:ascii="Arial" w:hAnsi="Arial" w:cs="Arial"/>
-        </w:rPr>
+          <w:noProof/>
+        </w:rPr>
+        <w:lastRenderedPageBreak/>
         <w:drawing>
           <wp:inline distT="0" distB="0" distL="0" distR="0" wp14:anchorId="5BB7DC24" wp14:editId="0B0E6812">
             <wp:extent cx="3190182" cy="3554210"/>
@@ -3633,7 +4730,7 @@
                     <pic:cNvPicPr/>
                   </pic:nvPicPr>
                   <pic:blipFill rotWithShape="1">
-                    <a:blip r:embed="rId11"/>
+                    <a:blip r:embed="rId13"/>
                     <a:srcRect l="3299" t="14001" r="3125"/>
                     <a:stretch/>
                   </pic:blipFill>
@@ -3705,21 +4802,90 @@
         <w:rPr>
           <w:rFonts w:ascii="Arial" w:hAnsi="Arial" w:cs="Arial"/>
         </w:rPr>
-        <w:lastRenderedPageBreak/>
-        <w:t>Razlog: Funkcija isDead() gleda samo jedan senzor te po njegovoj vrijednosti postavlja dead na true ili false. Ako je taj određeni senzor okrenut lijevo, auto ne detektira zid s desne strane na vrijeme.</w:t>
-      </w:r>
-    </w:p>
-    <w:p>
-      <w:pPr>
-        <w:rPr>
-          <w:rFonts w:ascii="Arial" w:hAnsi="Arial" w:cs="Arial"/>
-        </w:rPr>
-      </w:pPr>
-      <w:r>
-        <w:rPr>
-          <w:rFonts w:ascii="Arial" w:hAnsi="Arial" w:cs="Arial"/>
-        </w:rPr>
-        <w:t>Rješenje: For petljom utvrđujem najmanju udaljenost zida svih senzora te istu šaljem isDead() funkciji.</w:t>
+        <w:t xml:space="preserve">Razlog: Funkcija </w:t>
+      </w:r>
+      <w:proofErr w:type="spellStart"/>
+      <w:r>
+        <w:rPr>
+          <w:rFonts w:ascii="Arial" w:hAnsi="Arial" w:cs="Arial"/>
+        </w:rPr>
+        <w:t>isDead</w:t>
+      </w:r>
+      <w:proofErr w:type="spellEnd"/>
+      <w:r>
+        <w:rPr>
+          <w:rFonts w:ascii="Arial" w:hAnsi="Arial" w:cs="Arial"/>
+        </w:rPr>
+        <w:t xml:space="preserve">() gleda samo jedan senzor te po njegovoj vrijednosti postavlja </w:t>
+      </w:r>
+      <w:proofErr w:type="spellStart"/>
+      <w:r>
+        <w:rPr>
+          <w:rFonts w:ascii="Arial" w:hAnsi="Arial" w:cs="Arial"/>
+        </w:rPr>
+        <w:t>dead</w:t>
+      </w:r>
+      <w:proofErr w:type="spellEnd"/>
+      <w:r>
+        <w:rPr>
+          <w:rFonts w:ascii="Arial" w:hAnsi="Arial" w:cs="Arial"/>
+        </w:rPr>
+        <w:t xml:space="preserve"> na </w:t>
+      </w:r>
+      <w:proofErr w:type="spellStart"/>
+      <w:r>
+        <w:rPr>
+          <w:rFonts w:ascii="Arial" w:hAnsi="Arial" w:cs="Arial"/>
+        </w:rPr>
+        <w:t>true</w:t>
+      </w:r>
+      <w:proofErr w:type="spellEnd"/>
+      <w:r>
+        <w:rPr>
+          <w:rFonts w:ascii="Arial" w:hAnsi="Arial" w:cs="Arial"/>
+        </w:rPr>
+        <w:t xml:space="preserve"> ili </w:t>
+      </w:r>
+      <w:proofErr w:type="spellStart"/>
+      <w:r>
+        <w:rPr>
+          <w:rFonts w:ascii="Arial" w:hAnsi="Arial" w:cs="Arial"/>
+        </w:rPr>
+        <w:t>false</w:t>
+      </w:r>
+      <w:proofErr w:type="spellEnd"/>
+      <w:r>
+        <w:rPr>
+          <w:rFonts w:ascii="Arial" w:hAnsi="Arial" w:cs="Arial"/>
+        </w:rPr>
+        <w:t>. Ako je taj određeni senzor okrenut lijevo, auto ne detektira zid s desne strane na vrijeme.</w:t>
+      </w:r>
+    </w:p>
+    <w:p>
+      <w:pPr>
+        <w:rPr>
+          <w:rFonts w:ascii="Arial" w:hAnsi="Arial" w:cs="Arial"/>
+        </w:rPr>
+      </w:pPr>
+      <w:r>
+        <w:rPr>
+          <w:rFonts w:ascii="Arial" w:hAnsi="Arial" w:cs="Arial"/>
+        </w:rPr>
+        <w:t xml:space="preserve">Rješenje: For petljom utvrđujem najmanju udaljenost zida svih senzora te istu šaljem </w:t>
+      </w:r>
+      <w:proofErr w:type="spellStart"/>
+      <w:r>
+        <w:rPr>
+          <w:rFonts w:ascii="Arial" w:hAnsi="Arial" w:cs="Arial"/>
+        </w:rPr>
+        <w:t>isDead</w:t>
+      </w:r>
+      <w:proofErr w:type="spellEnd"/>
+      <w:r>
+        <w:rPr>
+          <w:rFonts w:ascii="Arial" w:hAnsi="Arial" w:cs="Arial"/>
+        </w:rPr>
+        <w:t>() funkciji.</w:t>
       </w:r>
       <w:r>
         <w:rPr>
@@ -3820,11 +4986,47 @@
           <w:rFonts w:ascii="Arial" w:hAnsi="Arial" w:cs="Arial"/>
         </w:rPr>
       </w:pPr>
-      <w:r>
-        <w:rPr>
-          <w:rFonts w:ascii="Arial" w:hAnsi="Arial" w:cs="Arial"/>
-        </w:rPr>
-        <w:t>mojFitness = mojFitness / ukupniFitness;</w:t>
+      <w:proofErr w:type="spellStart"/>
+      <w:r>
+        <w:rPr>
+          <w:rFonts w:ascii="Arial" w:hAnsi="Arial" w:cs="Arial"/>
+        </w:rPr>
+        <w:t>mojFitness</w:t>
+      </w:r>
+      <w:proofErr w:type="spellEnd"/>
+      <w:r>
+        <w:rPr>
+          <w:rFonts w:ascii="Arial" w:hAnsi="Arial" w:cs="Arial"/>
+        </w:rPr>
+        <w:t xml:space="preserve"> = </w:t>
+      </w:r>
+      <w:proofErr w:type="spellStart"/>
+      <w:r>
+        <w:rPr>
+          <w:rFonts w:ascii="Arial" w:hAnsi="Arial" w:cs="Arial"/>
+        </w:rPr>
+        <w:t>mojFitness</w:t>
+      </w:r>
+      <w:proofErr w:type="spellEnd"/>
+      <w:r>
+        <w:rPr>
+          <w:rFonts w:ascii="Arial" w:hAnsi="Arial" w:cs="Arial"/>
+        </w:rPr>
+        <w:t xml:space="preserve"> / </w:t>
+      </w:r>
+      <w:proofErr w:type="spellStart"/>
+      <w:r>
+        <w:rPr>
+          <w:rFonts w:ascii="Arial" w:hAnsi="Arial" w:cs="Arial"/>
+        </w:rPr>
+        <w:t>ukupniFitness</w:t>
+      </w:r>
+      <w:proofErr w:type="spellEnd"/>
+      <w:r>
+        <w:rPr>
+          <w:rFonts w:ascii="Arial" w:hAnsi="Arial" w:cs="Arial"/>
+        </w:rPr>
+        <w:t>;</w:t>
       </w:r>
     </w:p>
     <w:p>
@@ -3860,7 +5062,14 @@
         <w:rPr>
           <w:rFonts w:ascii="Arial" w:hAnsi="Arial" w:cs="Arial"/>
         </w:rPr>
-        <w:t>će nastaviti putovanje pomoću To</w:t>
+        <w:t xml:space="preserve">će nastaviti putovanje pomoću </w:t>
+      </w:r>
+      <w:proofErr w:type="spellStart"/>
+      <w:r>
+        <w:rPr>
+          <w:rFonts w:ascii="Arial" w:hAnsi="Arial" w:cs="Arial"/>
+        </w:rPr>
+        <w:t>To</w:t>
       </w:r>
       <w:r>
         <w:rPr>
@@ -3872,7 +5081,28 @@
         <w:rPr>
           <w:rFonts w:ascii="Arial" w:hAnsi="Arial" w:cs="Arial"/>
         </w:rPr>
-        <w:t xml:space="preserve">rnament selection. </w:t>
+        <w:t>rnament</w:t>
+      </w:r>
+      <w:proofErr w:type="spellEnd"/>
+      <w:r>
+        <w:rPr>
+          <w:rFonts w:ascii="Arial" w:hAnsi="Arial" w:cs="Arial"/>
+        </w:rPr>
+        <w:t xml:space="preserve"> </w:t>
+      </w:r>
+      <w:proofErr w:type="spellStart"/>
+      <w:r>
+        <w:rPr>
+          <w:rFonts w:ascii="Arial" w:hAnsi="Arial" w:cs="Arial"/>
+        </w:rPr>
+        <w:t>selection</w:t>
+      </w:r>
+      <w:proofErr w:type="spellEnd"/>
+      <w:r>
+        <w:rPr>
+          <w:rFonts w:ascii="Arial" w:hAnsi="Arial" w:cs="Arial"/>
+        </w:rPr>
+        <w:t xml:space="preserve">. </w:t>
       </w:r>
     </w:p>
     <w:p>
@@ -3925,6 +5155,7 @@
         </w:rPr>
         <w:t xml:space="preserve"> Od tih 2 uzmemo onaj s boljim fitnessom. Te ga zapisujemo u </w:t>
       </w:r>
+      <w:proofErr w:type="spellStart"/>
       <w:r>
         <w:rPr>
           <w:rFonts w:ascii="Arial" w:hAnsi="Arial" w:cs="Arial"/>
@@ -3933,6 +5164,7 @@
         </w:rPr>
         <w:t>winner</w:t>
       </w:r>
+      <w:proofErr w:type="spellEnd"/>
       <w:r>
         <w:rPr>
           <w:rFonts w:ascii="Arial" w:hAnsi="Arial" w:cs="Arial"/>
@@ -3957,6 +5189,7 @@
         </w:rPr>
         <w:t xml:space="preserve"> Ponavljamo korak 1 i 2 tako dugo dok ne dobijemo 2/3 od ukupnog broja autića u </w:t>
       </w:r>
+      <w:proofErr w:type="spellStart"/>
       <w:r>
         <w:rPr>
           <w:rFonts w:ascii="Arial" w:hAnsi="Arial" w:cs="Arial"/>
@@ -3965,6 +5198,7 @@
         </w:rPr>
         <w:t>winner</w:t>
       </w:r>
+      <w:proofErr w:type="spellEnd"/>
       <w:r>
         <w:rPr>
           <w:rFonts w:ascii="Arial" w:hAnsi="Arial" w:cs="Arial"/>
@@ -3995,8 +5229,10 @@
         <w:rPr>
           <w:rFonts w:ascii="Arial" w:hAnsi="Arial" w:cs="Arial"/>
         </w:rPr>
+        <w:lastRenderedPageBreak/>
         <w:t xml:space="preserve">Autići iz </w:t>
       </w:r>
+      <w:proofErr w:type="spellStart"/>
       <w:r>
         <w:rPr>
           <w:rFonts w:ascii="Arial" w:hAnsi="Arial" w:cs="Arial"/>
@@ -4005,12 +5241,56 @@
         </w:rPr>
         <w:t>winner</w:t>
       </w:r>
-      <w:r>
-        <w:rPr>
-          <w:rFonts w:ascii="Arial" w:hAnsi="Arial" w:cs="Arial"/>
-        </w:rPr>
-        <w:t xml:space="preserve"> polja su odabrani za produciranje novih autića. (parent – child odnos). Child autić dobijemo tako da uzmemo 2 autića nasumično iz </w:t>
-      </w:r>
+      <w:proofErr w:type="spellEnd"/>
+      <w:r>
+        <w:rPr>
+          <w:rFonts w:ascii="Arial" w:hAnsi="Arial" w:cs="Arial"/>
+        </w:rPr>
+        <w:t xml:space="preserve"> polja su odabrani za produciranje novih autića. (</w:t>
+      </w:r>
+      <w:proofErr w:type="spellStart"/>
+      <w:r>
+        <w:rPr>
+          <w:rFonts w:ascii="Arial" w:hAnsi="Arial" w:cs="Arial"/>
+        </w:rPr>
+        <w:t>parent</w:t>
+      </w:r>
+      <w:proofErr w:type="spellEnd"/>
+      <w:r>
+        <w:rPr>
+          <w:rFonts w:ascii="Arial" w:hAnsi="Arial" w:cs="Arial"/>
+        </w:rPr>
+        <w:t xml:space="preserve"> – </w:t>
+      </w:r>
+      <w:proofErr w:type="spellStart"/>
+      <w:r>
+        <w:rPr>
+          <w:rFonts w:ascii="Arial" w:hAnsi="Arial" w:cs="Arial"/>
+        </w:rPr>
+        <w:t>child</w:t>
+      </w:r>
+      <w:proofErr w:type="spellEnd"/>
+      <w:r>
+        <w:rPr>
+          <w:rFonts w:ascii="Arial" w:hAnsi="Arial" w:cs="Arial"/>
+        </w:rPr>
+        <w:t xml:space="preserve"> odnos). </w:t>
+      </w:r>
+      <w:proofErr w:type="spellStart"/>
+      <w:r>
+        <w:rPr>
+          <w:rFonts w:ascii="Arial" w:hAnsi="Arial" w:cs="Arial"/>
+        </w:rPr>
+        <w:t>Child</w:t>
+      </w:r>
+      <w:proofErr w:type="spellEnd"/>
+      <w:r>
+        <w:rPr>
+          <w:rFonts w:ascii="Arial" w:hAnsi="Arial" w:cs="Arial"/>
+        </w:rPr>
+        <w:t xml:space="preserve"> autić dobijemo tako da uzmemo 2 autića nasumično iz </w:t>
+      </w:r>
+      <w:proofErr w:type="spellStart"/>
       <w:r>
         <w:rPr>
           <w:rFonts w:ascii="Arial" w:hAnsi="Arial" w:cs="Arial"/>
@@ -4019,11 +5299,54 @@
         </w:rPr>
         <w:t>winner</w:t>
       </w:r>
-      <w:r>
-        <w:rPr>
-          <w:rFonts w:ascii="Arial" w:hAnsi="Arial" w:cs="Arial"/>
-        </w:rPr>
-        <w:t xml:space="preserve"> polja te radimo „crossover“. Pola neural network child dobije od prvog roditelja a drugu polovicu od drugog roditelja.</w:t>
+      <w:proofErr w:type="spellEnd"/>
+      <w:r>
+        <w:rPr>
+          <w:rFonts w:ascii="Arial" w:hAnsi="Arial" w:cs="Arial"/>
+        </w:rPr>
+        <w:t xml:space="preserve"> polja te radimo „</w:t>
+      </w:r>
+      <w:proofErr w:type="spellStart"/>
+      <w:r>
+        <w:rPr>
+          <w:rFonts w:ascii="Arial" w:hAnsi="Arial" w:cs="Arial"/>
+        </w:rPr>
+        <w:t>crossover</w:t>
+      </w:r>
+      <w:proofErr w:type="spellEnd"/>
+      <w:r>
+        <w:rPr>
+          <w:rFonts w:ascii="Arial" w:hAnsi="Arial" w:cs="Arial"/>
+        </w:rPr>
+        <w:t xml:space="preserve">“. Pola </w:t>
+      </w:r>
+      <w:proofErr w:type="spellStart"/>
+      <w:r>
+        <w:rPr>
+          <w:rFonts w:ascii="Arial" w:hAnsi="Arial" w:cs="Arial"/>
+        </w:rPr>
+        <w:t>neural</w:t>
+      </w:r>
+      <w:proofErr w:type="spellEnd"/>
+      <w:r>
+        <w:rPr>
+          <w:rFonts w:ascii="Arial" w:hAnsi="Arial" w:cs="Arial"/>
+        </w:rPr>
+        <w:t xml:space="preserve"> network </w:t>
+      </w:r>
+      <w:proofErr w:type="spellStart"/>
+      <w:r>
+        <w:rPr>
+          <w:rFonts w:ascii="Arial" w:hAnsi="Arial" w:cs="Arial"/>
+        </w:rPr>
+        <w:t>child</w:t>
+      </w:r>
+      <w:proofErr w:type="spellEnd"/>
+      <w:r>
+        <w:rPr>
+          <w:rFonts w:ascii="Arial" w:hAnsi="Arial" w:cs="Arial"/>
+        </w:rPr>
+        <w:t xml:space="preserve"> dobije od prvog roditelja a drugu polovicu od drugog roditelja.</w:t>
       </w:r>
     </w:p>
     <w:p>
@@ -4037,11 +5360,61 @@
           <w:rFonts w:ascii="Arial" w:hAnsi="Arial" w:cs="Arial"/>
         </w:rPr>
       </w:pPr>
-      <w:r>
-        <w:rPr>
-          <w:rFonts w:ascii="Arial" w:hAnsi="Arial" w:cs="Arial"/>
-        </w:rPr>
-        <w:t>Mutation. Kao i u prirodi kod evolucije se događaju mutacije pa tako i u evolucijskome programu. Stopa mutacije je određena konstantom [0.0001, 0.1]. Stopa mutacije određuje koja je vjerojatnost da se određeni dio neural networka, tj. pojedini weight, promjeni.</w:t>
+      <w:proofErr w:type="spellStart"/>
+      <w:r>
+        <w:rPr>
+          <w:rFonts w:ascii="Arial" w:hAnsi="Arial" w:cs="Arial"/>
+        </w:rPr>
+        <w:t>Mutation</w:t>
+      </w:r>
+      <w:proofErr w:type="spellEnd"/>
+      <w:r>
+        <w:rPr>
+          <w:rFonts w:ascii="Arial" w:hAnsi="Arial" w:cs="Arial"/>
+        </w:rPr>
+        <w:t xml:space="preserve">. Kao i u prirodi kod evolucije se događaju mutacije pa tako i u evolucijskome programu. Stopa mutacije je određena konstantom [0.0001, 0.1]. Stopa mutacije određuje koja je vjerojatnost da se određeni dio </w:t>
+      </w:r>
+      <w:proofErr w:type="spellStart"/>
+      <w:r>
+        <w:rPr>
+          <w:rFonts w:ascii="Arial" w:hAnsi="Arial" w:cs="Arial"/>
+        </w:rPr>
+        <w:t>neural</w:t>
+      </w:r>
+      <w:proofErr w:type="spellEnd"/>
+      <w:r>
+        <w:rPr>
+          <w:rFonts w:ascii="Arial" w:hAnsi="Arial" w:cs="Arial"/>
+        </w:rPr>
+        <w:t xml:space="preserve"> </w:t>
+      </w:r>
+      <w:proofErr w:type="spellStart"/>
+      <w:r>
+        <w:rPr>
+          <w:rFonts w:ascii="Arial" w:hAnsi="Arial" w:cs="Arial"/>
+        </w:rPr>
+        <w:t>networka</w:t>
+      </w:r>
+      <w:proofErr w:type="spellEnd"/>
+      <w:r>
+        <w:rPr>
+          <w:rFonts w:ascii="Arial" w:hAnsi="Arial" w:cs="Arial"/>
+        </w:rPr>
+        <w:t xml:space="preserve">, tj. pojedini </w:t>
+      </w:r>
+      <w:proofErr w:type="spellStart"/>
+      <w:r>
+        <w:rPr>
+          <w:rFonts w:ascii="Arial" w:hAnsi="Arial" w:cs="Arial"/>
+        </w:rPr>
+        <w:t>weight</w:t>
+      </w:r>
+      <w:proofErr w:type="spellEnd"/>
+      <w:r>
+        <w:rPr>
+          <w:rFonts w:ascii="Arial" w:hAnsi="Arial" w:cs="Arial"/>
+        </w:rPr>
+        <w:t>, promjeni.</w:t>
       </w:r>
     </w:p>
     <w:p>
@@ -4072,7 +5445,63 @@
         <w:rPr>
           <w:rFonts w:ascii="Arial" w:hAnsi="Arial" w:cs="Arial"/>
         </w:rPr>
-        <w:t>Problem: Generacija 2 odmah mrtva, i neprestano generiranje novih generacija, također mrtvih. Debugiranje trajalo 4 sata. Rješenje: timer koji je mjerio vrijeme od početka programa ako auto ne prijeđe određeni checkpoint na vrijeme, umire se nakon završetka jedne populacije nije resetirao pa svaka sljedeća populacija i svi autići nisi bili u mogućnosti doći do checkpoint-a na vrijeme pa zato i svi bili mrtvi.</w:t>
+        <w:t xml:space="preserve">Problem: Generacija 2 odmah mrtva, i neprestano generiranje novih generacija, također mrtvih. </w:t>
+      </w:r>
+      <w:proofErr w:type="spellStart"/>
+      <w:r>
+        <w:rPr>
+          <w:rFonts w:ascii="Arial" w:hAnsi="Arial" w:cs="Arial"/>
+        </w:rPr>
+        <w:t>Debugiranje</w:t>
+      </w:r>
+      <w:proofErr w:type="spellEnd"/>
+      <w:r>
+        <w:rPr>
+          <w:rFonts w:ascii="Arial" w:hAnsi="Arial" w:cs="Arial"/>
+        </w:rPr>
+        <w:t xml:space="preserve"> trajalo 4 sata. Rješenje: </w:t>
+      </w:r>
+      <w:proofErr w:type="spellStart"/>
+      <w:r>
+        <w:rPr>
+          <w:rFonts w:ascii="Arial" w:hAnsi="Arial" w:cs="Arial"/>
+        </w:rPr>
+        <w:t>timer</w:t>
+      </w:r>
+      <w:proofErr w:type="spellEnd"/>
+      <w:r>
+        <w:rPr>
+          <w:rFonts w:ascii="Arial" w:hAnsi="Arial" w:cs="Arial"/>
+        </w:rPr>
+        <w:t xml:space="preserve"> koji je mjerio vrijeme od početka programa ako auto ne prijeđe određeni </w:t>
+      </w:r>
+      <w:proofErr w:type="spellStart"/>
+      <w:r>
+        <w:rPr>
+          <w:rFonts w:ascii="Arial" w:hAnsi="Arial" w:cs="Arial"/>
+        </w:rPr>
+        <w:t>checkpoint</w:t>
+      </w:r>
+      <w:proofErr w:type="spellEnd"/>
+      <w:r>
+        <w:rPr>
+          <w:rFonts w:ascii="Arial" w:hAnsi="Arial" w:cs="Arial"/>
+        </w:rPr>
+        <w:t xml:space="preserve"> na vrijeme, umire se nakon završetka jedne populacije nije resetirao pa svaka sljedeća populacija i svi autići nisi bili u mogućnosti doći do </w:t>
+      </w:r>
+      <w:proofErr w:type="spellStart"/>
+      <w:r>
+        <w:rPr>
+          <w:rFonts w:ascii="Arial" w:hAnsi="Arial" w:cs="Arial"/>
+        </w:rPr>
+        <w:t>checkpoint</w:t>
+      </w:r>
+      <w:proofErr w:type="spellEnd"/>
+      <w:r>
+        <w:rPr>
+          <w:rFonts w:ascii="Arial" w:hAnsi="Arial" w:cs="Arial"/>
+        </w:rPr>
+        <w:t>-a na vrijeme pa zato i svi bili mrtvi.</w:t>
       </w:r>
     </w:p>
     <w:p>
@@ -4206,7 +5635,15 @@
         <w:footnoteRef/>
       </w:r>
       <w:r>
-        <w:t xml:space="preserve"> Funkcija koja pretvara broj iz jednog opsega u drugi: map(iznos, početak1, kraj1, početak2, kraj2)</w:t>
+        <w:t xml:space="preserve"> Funkcija koja pretvara broj iz jednog opsega u drugi: </w:t>
+      </w:r>
+      <w:proofErr w:type="spellStart"/>
+      <w:r>
+        <w:t>map</w:t>
+      </w:r>
+      <w:proofErr w:type="spellEnd"/>
+      <w:r>
+        <w:t>(iznos, početak1, kraj1, početak2, kraj2)</w:t>
       </w:r>
     </w:p>
   </w:footnote>
@@ -5918,7 +7355,7 @@
 </file>
 
 <file path=customXml/itemProps1.xml><?xml version="1.0" encoding="utf-8"?>
-<ds:datastoreItem xmlns:ds="http://schemas.openxmlformats.org/officeDocument/2006/customXml" ds:itemID="{7FCFC3AA-9156-4979-AFEC-0080A1E1CEE1}">
+<ds:datastoreItem xmlns:ds="http://schemas.openxmlformats.org/officeDocument/2006/customXml" ds:itemID="{73F07C4D-212D-4A25-87D7-F7071BC22C30}">
   <ds:schemaRefs>
     <ds:schemaRef ds:uri="http://schemas.openxmlformats.org/officeDocument/2006/bibliography"/>
   </ds:schemaRefs>

</xml_diff>